<commit_message>
edit document SRS 03/09/2022
</commit_message>
<xml_diff>
--- a/SRS.docx
+++ b/SRS.docx
@@ -21,27 +21,7 @@
           <w:sz w:val="40"/>
           <w:szCs w:val="40"/>
         </w:rPr>
-        <w:t>TÀI LI</w:t>
-      </w:r>
-      <w:r>
-        <w:rPr>
-          <w:rFonts w:ascii="Times New Roman" w:hAnsi="Times New Roman" w:cs="Times New Roman"/>
-          <w:b/>
-          <w:bCs/>
-          <w:sz w:val="40"/>
-          <w:szCs w:val="40"/>
-        </w:rPr>
-        <w:t>Ệ</w:t>
-      </w:r>
-      <w:r>
-        <w:rPr>
-          <w:rFonts w:ascii="Times New Roman" w:hAnsi="Times New Roman" w:cs="Times New Roman"/>
-          <w:b/>
-          <w:bCs/>
-          <w:sz w:val="40"/>
-          <w:szCs w:val="40"/>
-        </w:rPr>
-        <w:t>U ĐẶC TẢ YÊU CẦU PHẦN MỀM</w:t>
+        <w:t>TÀI LIỆU ĐẶC TẢ YÊU CẦU PHẦN MỀM</w:t>
       </w:r>
     </w:p>
     <w:p>
@@ -870,25 +850,7 @@
                 <w:sz w:val="26"/>
                 <w:szCs w:val="26"/>
               </w:rPr>
-              <w:t xml:space="preserve"> </w:t>
-            </w:r>
-            <w:proofErr w:type="spellStart"/>
-            <w:r>
-              <w:rPr>
-                <w:rFonts w:ascii="Times New Roman" w:eastAsia="Times New Roman" w:hAnsi="Times New Roman" w:cs="Times New Roman"/>
-                <w:sz w:val="26"/>
-                <w:szCs w:val="26"/>
-              </w:rPr>
-              <w:t>Huy</w:t>
-            </w:r>
-            <w:proofErr w:type="spellEnd"/>
-            <w:r>
-              <w:rPr>
-                <w:rFonts w:ascii="Times New Roman" w:eastAsia="Times New Roman" w:hAnsi="Times New Roman" w:cs="Times New Roman"/>
-                <w:sz w:val="26"/>
-                <w:szCs w:val="26"/>
-              </w:rPr>
-              <w:t xml:space="preserve">   19CLC-DT3</w:t>
+              <w:t xml:space="preserve"> Huy   19CLC-DT3</w:t>
             </w:r>
           </w:p>
         </w:tc>
@@ -1114,6 +1076,2178 @@
         <w:t xml:space="preserve"> 2022</w:t>
       </w:r>
     </w:p>
+    <w:sdt>
+      <w:sdtPr>
+        <w:rPr>
+          <w:rFonts w:asciiTheme="minorHAnsi" w:eastAsiaTheme="minorHAnsi" w:hAnsiTheme="minorHAnsi" w:cstheme="minorBidi"/>
+          <w:color w:val="auto"/>
+          <w:sz w:val="22"/>
+          <w:szCs w:val="22"/>
+        </w:rPr>
+        <w:id w:val="266817433"/>
+        <w:docPartObj>
+          <w:docPartGallery w:val="Table of Contents"/>
+          <w:docPartUnique/>
+        </w:docPartObj>
+      </w:sdtPr>
+      <w:sdtEndPr>
+        <w:rPr>
+          <w:b/>
+          <w:bCs/>
+          <w:noProof/>
+        </w:rPr>
+      </w:sdtEndPr>
+      <w:sdtContent>
+        <w:p>
+          <w:pPr>
+            <w:pStyle w:val="TOCHeading"/>
+            <w:rPr>
+              <w:b/>
+              <w:bCs/>
+              <w:color w:val="auto"/>
+            </w:rPr>
+          </w:pPr>
+          <w:proofErr w:type="spellStart"/>
+          <w:r>
+            <w:rPr>
+              <w:b/>
+              <w:bCs/>
+              <w:color w:val="auto"/>
+            </w:rPr>
+            <w:t>Mục</w:t>
+          </w:r>
+          <w:proofErr w:type="spellEnd"/>
+          <w:r>
+            <w:rPr>
+              <w:b/>
+              <w:bCs/>
+              <w:color w:val="auto"/>
+            </w:rPr>
+            <w:t xml:space="preserve"> </w:t>
+          </w:r>
+          <w:proofErr w:type="spellStart"/>
+          <w:r>
+            <w:rPr>
+              <w:b/>
+              <w:bCs/>
+              <w:color w:val="auto"/>
+            </w:rPr>
+            <w:t>lục</w:t>
+          </w:r>
+          <w:proofErr w:type="spellEnd"/>
+        </w:p>
+        <w:p>
+          <w:pPr>
+            <w:pStyle w:val="TOC1"/>
+            <w:tabs>
+              <w:tab w:val="left" w:pos="440"/>
+              <w:tab w:val="right" w:leader="dot" w:pos="9350"/>
+            </w:tabs>
+            <w:rPr>
+              <w:b/>
+              <w:bCs/>
+              <w:noProof/>
+            </w:rPr>
+          </w:pPr>
+          <w:r>
+            <w:rPr>
+              <w:b/>
+              <w:bCs/>
+            </w:rPr>
+            <w:fldChar w:fldCharType="begin"/>
+          </w:r>
+          <w:r>
+            <w:rPr>
+              <w:b/>
+              <w:bCs/>
+            </w:rPr>
+            <w:instrText xml:space="preserve"> TOC \o "1-3" \h \z \u </w:instrText>
+          </w:r>
+          <w:r>
+            <w:rPr>
+              <w:b/>
+              <w:bCs/>
+            </w:rPr>
+            <w:fldChar w:fldCharType="separate"/>
+          </w:r>
+          <w:hyperlink w:anchor="_Toc113051716" w:history="1">
+            <w:r>
+              <w:rPr>
+                <w:rStyle w:val="Hyperlink"/>
+                <w:rFonts w:ascii="Times New Roman" w:hAnsi="Times New Roman" w:cs="Times New Roman"/>
+                <w:b/>
+                <w:bCs/>
+                <w:noProof/>
+                <w:color w:val="auto"/>
+              </w:rPr>
+              <w:t>1.</w:t>
+            </w:r>
+            <w:r>
+              <w:rPr>
+                <w:b/>
+                <w:bCs/>
+                <w:noProof/>
+              </w:rPr>
+              <w:t xml:space="preserve"> </w:t>
+            </w:r>
+            <w:r>
+              <w:rPr>
+                <w:rStyle w:val="Hyperlink"/>
+                <w:rFonts w:ascii="Times New Roman" w:hAnsi="Times New Roman" w:cs="Times New Roman"/>
+                <w:b/>
+                <w:bCs/>
+                <w:noProof/>
+                <w:color w:val="auto"/>
+              </w:rPr>
+              <w:t>Giới thiệu</w:t>
+            </w:r>
+            <w:r>
+              <w:rPr>
+                <w:b/>
+                <w:bCs/>
+                <w:noProof/>
+                <w:webHidden/>
+              </w:rPr>
+              <w:tab/>
+            </w:r>
+            <w:r>
+              <w:rPr>
+                <w:b/>
+                <w:bCs/>
+                <w:noProof/>
+                <w:webHidden/>
+              </w:rPr>
+              <w:fldChar w:fldCharType="begin"/>
+            </w:r>
+            <w:r>
+              <w:rPr>
+                <w:b/>
+                <w:bCs/>
+                <w:noProof/>
+                <w:webHidden/>
+              </w:rPr>
+              <w:instrText xml:space="preserve"> PAGEREF _Toc113051716 \h </w:instrText>
+            </w:r>
+            <w:r>
+              <w:rPr>
+                <w:b/>
+                <w:bCs/>
+                <w:noProof/>
+                <w:webHidden/>
+              </w:rPr>
+            </w:r>
+            <w:r>
+              <w:rPr>
+                <w:b/>
+                <w:bCs/>
+                <w:noProof/>
+                <w:webHidden/>
+              </w:rPr>
+              <w:fldChar w:fldCharType="separate"/>
+            </w:r>
+            <w:r>
+              <w:rPr>
+                <w:b/>
+                <w:bCs/>
+                <w:noProof/>
+                <w:webHidden/>
+              </w:rPr>
+              <w:t>3</w:t>
+            </w:r>
+            <w:r>
+              <w:rPr>
+                <w:b/>
+                <w:bCs/>
+                <w:noProof/>
+                <w:webHidden/>
+              </w:rPr>
+              <w:fldChar w:fldCharType="end"/>
+            </w:r>
+          </w:hyperlink>
+        </w:p>
+        <w:p>
+          <w:pPr>
+            <w:pStyle w:val="TOC2"/>
+            <w:tabs>
+              <w:tab w:val="left" w:pos="880"/>
+              <w:tab w:val="right" w:leader="dot" w:pos="9350"/>
+            </w:tabs>
+            <w:rPr>
+              <w:rFonts w:eastAsiaTheme="minorEastAsia"/>
+              <w:b/>
+              <w:bCs/>
+              <w:noProof/>
+            </w:rPr>
+          </w:pPr>
+          <w:hyperlink w:anchor="_Toc113051717" w:history="1">
+            <w:r>
+              <w:rPr>
+                <w:rStyle w:val="Hyperlink"/>
+                <w:rFonts w:ascii="Times New Roman" w:hAnsi="Times New Roman" w:cs="Times New Roman"/>
+                <w:b/>
+                <w:bCs/>
+                <w:noProof/>
+                <w:color w:val="auto"/>
+              </w:rPr>
+              <w:t>1.1</w:t>
+            </w:r>
+            <w:r>
+              <w:rPr>
+                <w:rStyle w:val="Hyperlink"/>
+                <w:rFonts w:ascii="Times New Roman" w:hAnsi="Times New Roman" w:cs="Times New Roman"/>
+                <w:b/>
+                <w:bCs/>
+                <w:noProof/>
+                <w:color w:val="auto"/>
+              </w:rPr>
+              <w:t xml:space="preserve"> </w:t>
+            </w:r>
+            <w:r>
+              <w:rPr>
+                <w:rStyle w:val="Hyperlink"/>
+                <w:rFonts w:ascii="Times New Roman" w:hAnsi="Times New Roman" w:cs="Times New Roman"/>
+                <w:b/>
+                <w:bCs/>
+                <w:noProof/>
+                <w:color w:val="auto"/>
+              </w:rPr>
+              <w:t>Mục đích</w:t>
+            </w:r>
+            <w:r>
+              <w:rPr>
+                <w:b/>
+                <w:bCs/>
+                <w:noProof/>
+                <w:webHidden/>
+              </w:rPr>
+              <w:tab/>
+            </w:r>
+            <w:r>
+              <w:rPr>
+                <w:b/>
+                <w:bCs/>
+                <w:noProof/>
+                <w:webHidden/>
+              </w:rPr>
+              <w:fldChar w:fldCharType="begin"/>
+            </w:r>
+            <w:r>
+              <w:rPr>
+                <w:b/>
+                <w:bCs/>
+                <w:noProof/>
+                <w:webHidden/>
+              </w:rPr>
+              <w:instrText xml:space="preserve"> PAGEREF _Toc113051717 \h </w:instrText>
+            </w:r>
+            <w:r>
+              <w:rPr>
+                <w:b/>
+                <w:bCs/>
+                <w:noProof/>
+                <w:webHidden/>
+              </w:rPr>
+            </w:r>
+            <w:r>
+              <w:rPr>
+                <w:b/>
+                <w:bCs/>
+                <w:noProof/>
+                <w:webHidden/>
+              </w:rPr>
+              <w:fldChar w:fldCharType="separate"/>
+            </w:r>
+            <w:r>
+              <w:rPr>
+                <w:b/>
+                <w:bCs/>
+                <w:noProof/>
+                <w:webHidden/>
+              </w:rPr>
+              <w:t>3</w:t>
+            </w:r>
+            <w:r>
+              <w:rPr>
+                <w:b/>
+                <w:bCs/>
+                <w:noProof/>
+                <w:webHidden/>
+              </w:rPr>
+              <w:fldChar w:fldCharType="end"/>
+            </w:r>
+          </w:hyperlink>
+        </w:p>
+        <w:p>
+          <w:pPr>
+            <w:pStyle w:val="TOC2"/>
+            <w:tabs>
+              <w:tab w:val="left" w:pos="880"/>
+              <w:tab w:val="right" w:leader="dot" w:pos="9350"/>
+            </w:tabs>
+            <w:rPr>
+              <w:rFonts w:eastAsiaTheme="minorEastAsia"/>
+              <w:b/>
+              <w:bCs/>
+              <w:noProof/>
+            </w:rPr>
+          </w:pPr>
+          <w:hyperlink w:anchor="_Toc113051718" w:history="1">
+            <w:r>
+              <w:rPr>
+                <w:rStyle w:val="Hyperlink"/>
+                <w:rFonts w:ascii="Times New Roman" w:hAnsi="Times New Roman" w:cs="Times New Roman"/>
+                <w:b/>
+                <w:bCs/>
+                <w:noProof/>
+                <w:color w:val="auto"/>
+              </w:rPr>
+              <w:t>1.2</w:t>
+            </w:r>
+            <w:r>
+              <w:rPr>
+                <w:rStyle w:val="Hyperlink"/>
+                <w:rFonts w:ascii="Times New Roman" w:hAnsi="Times New Roman" w:cs="Times New Roman"/>
+                <w:b/>
+                <w:bCs/>
+                <w:noProof/>
+                <w:color w:val="auto"/>
+              </w:rPr>
+              <w:t xml:space="preserve"> </w:t>
+            </w:r>
+            <w:r>
+              <w:rPr>
+                <w:rStyle w:val="Hyperlink"/>
+                <w:rFonts w:ascii="Times New Roman" w:hAnsi="Times New Roman" w:cs="Times New Roman"/>
+                <w:b/>
+                <w:bCs/>
+                <w:noProof/>
+                <w:color w:val="auto"/>
+              </w:rPr>
+              <w:t>Phạm vi</w:t>
+            </w:r>
+            <w:r>
+              <w:rPr>
+                <w:b/>
+                <w:bCs/>
+                <w:noProof/>
+                <w:webHidden/>
+              </w:rPr>
+              <w:tab/>
+            </w:r>
+            <w:r>
+              <w:rPr>
+                <w:b/>
+                <w:bCs/>
+                <w:noProof/>
+                <w:webHidden/>
+              </w:rPr>
+              <w:fldChar w:fldCharType="begin"/>
+            </w:r>
+            <w:r>
+              <w:rPr>
+                <w:b/>
+                <w:bCs/>
+                <w:noProof/>
+                <w:webHidden/>
+              </w:rPr>
+              <w:instrText xml:space="preserve"> PAGEREF _Toc113051718 \h </w:instrText>
+            </w:r>
+            <w:r>
+              <w:rPr>
+                <w:b/>
+                <w:bCs/>
+                <w:noProof/>
+                <w:webHidden/>
+              </w:rPr>
+            </w:r>
+            <w:r>
+              <w:rPr>
+                <w:b/>
+                <w:bCs/>
+                <w:noProof/>
+                <w:webHidden/>
+              </w:rPr>
+              <w:fldChar w:fldCharType="separate"/>
+            </w:r>
+            <w:r>
+              <w:rPr>
+                <w:b/>
+                <w:bCs/>
+                <w:noProof/>
+                <w:webHidden/>
+              </w:rPr>
+              <w:t>3</w:t>
+            </w:r>
+            <w:r>
+              <w:rPr>
+                <w:b/>
+                <w:bCs/>
+                <w:noProof/>
+                <w:webHidden/>
+              </w:rPr>
+              <w:fldChar w:fldCharType="end"/>
+            </w:r>
+          </w:hyperlink>
+        </w:p>
+        <w:p>
+          <w:pPr>
+            <w:pStyle w:val="TOC1"/>
+            <w:tabs>
+              <w:tab w:val="right" w:leader="dot" w:pos="9350"/>
+            </w:tabs>
+            <w:rPr>
+              <w:b/>
+              <w:bCs/>
+              <w:noProof/>
+            </w:rPr>
+          </w:pPr>
+          <w:hyperlink w:anchor="_Toc113051719" w:history="1">
+            <w:r>
+              <w:rPr>
+                <w:rStyle w:val="Hyperlink"/>
+                <w:rFonts w:ascii="Times New Roman" w:hAnsi="Times New Roman" w:cs="Times New Roman"/>
+                <w:b/>
+                <w:bCs/>
+                <w:noProof/>
+                <w:color w:val="auto"/>
+              </w:rPr>
+              <w:t>2. Các yêu cầu chức năng</w:t>
+            </w:r>
+            <w:r>
+              <w:rPr>
+                <w:b/>
+                <w:bCs/>
+                <w:noProof/>
+                <w:webHidden/>
+              </w:rPr>
+              <w:tab/>
+            </w:r>
+            <w:r>
+              <w:rPr>
+                <w:b/>
+                <w:bCs/>
+                <w:noProof/>
+                <w:webHidden/>
+              </w:rPr>
+              <w:t xml:space="preserve">                                  </w:t>
+            </w:r>
+            <w:r>
+              <w:rPr>
+                <w:b/>
+                <w:bCs/>
+                <w:noProof/>
+                <w:webHidden/>
+              </w:rPr>
+              <w:fldChar w:fldCharType="begin"/>
+            </w:r>
+            <w:r>
+              <w:rPr>
+                <w:b/>
+                <w:bCs/>
+                <w:noProof/>
+                <w:webHidden/>
+              </w:rPr>
+              <w:instrText xml:space="preserve"> PAGEREF _Toc113051719 \h </w:instrText>
+            </w:r>
+            <w:r>
+              <w:rPr>
+                <w:b/>
+                <w:bCs/>
+                <w:noProof/>
+                <w:webHidden/>
+              </w:rPr>
+            </w:r>
+            <w:r>
+              <w:rPr>
+                <w:b/>
+                <w:bCs/>
+                <w:noProof/>
+                <w:webHidden/>
+              </w:rPr>
+              <w:fldChar w:fldCharType="separate"/>
+            </w:r>
+            <w:r>
+              <w:rPr>
+                <w:b/>
+                <w:bCs/>
+                <w:noProof/>
+                <w:webHidden/>
+              </w:rPr>
+              <w:t>3</w:t>
+            </w:r>
+            <w:r>
+              <w:rPr>
+                <w:b/>
+                <w:bCs/>
+                <w:noProof/>
+                <w:webHidden/>
+              </w:rPr>
+              <w:fldChar w:fldCharType="end"/>
+            </w:r>
+          </w:hyperlink>
+        </w:p>
+        <w:p>
+          <w:pPr>
+            <w:pStyle w:val="TOC2"/>
+            <w:tabs>
+              <w:tab w:val="right" w:leader="dot" w:pos="9350"/>
+            </w:tabs>
+            <w:rPr>
+              <w:rFonts w:eastAsiaTheme="minorEastAsia"/>
+              <w:b/>
+              <w:bCs/>
+              <w:noProof/>
+            </w:rPr>
+          </w:pPr>
+          <w:hyperlink w:anchor="_Toc113051720" w:history="1">
+            <w:r>
+              <w:rPr>
+                <w:rStyle w:val="Hyperlink"/>
+                <w:rFonts w:ascii="Times New Roman" w:hAnsi="Times New Roman" w:cs="Times New Roman"/>
+                <w:b/>
+                <w:bCs/>
+                <w:noProof/>
+                <w:color w:val="auto"/>
+              </w:rPr>
+              <w:t>2.1 Các tác nhân</w:t>
+            </w:r>
+            <w:r>
+              <w:rPr>
+                <w:b/>
+                <w:bCs/>
+                <w:noProof/>
+                <w:webHidden/>
+              </w:rPr>
+              <w:tab/>
+            </w:r>
+            <w:r>
+              <w:rPr>
+                <w:b/>
+                <w:bCs/>
+                <w:noProof/>
+                <w:webHidden/>
+              </w:rPr>
+              <w:t xml:space="preserve">   </w:t>
+            </w:r>
+            <w:r>
+              <w:rPr>
+                <w:b/>
+                <w:bCs/>
+                <w:noProof/>
+                <w:webHidden/>
+              </w:rPr>
+              <w:fldChar w:fldCharType="begin"/>
+            </w:r>
+            <w:r>
+              <w:rPr>
+                <w:b/>
+                <w:bCs/>
+                <w:noProof/>
+                <w:webHidden/>
+              </w:rPr>
+              <w:instrText xml:space="preserve"> PAGEREF _Toc113051720 \h </w:instrText>
+            </w:r>
+            <w:r>
+              <w:rPr>
+                <w:b/>
+                <w:bCs/>
+                <w:noProof/>
+                <w:webHidden/>
+              </w:rPr>
+            </w:r>
+            <w:r>
+              <w:rPr>
+                <w:b/>
+                <w:bCs/>
+                <w:noProof/>
+                <w:webHidden/>
+              </w:rPr>
+              <w:fldChar w:fldCharType="separate"/>
+            </w:r>
+            <w:r>
+              <w:rPr>
+                <w:b/>
+                <w:bCs/>
+                <w:noProof/>
+                <w:webHidden/>
+              </w:rPr>
+              <w:t>3</w:t>
+            </w:r>
+            <w:r>
+              <w:rPr>
+                <w:b/>
+                <w:bCs/>
+                <w:noProof/>
+                <w:webHidden/>
+              </w:rPr>
+              <w:fldChar w:fldCharType="end"/>
+            </w:r>
+          </w:hyperlink>
+        </w:p>
+        <w:p>
+          <w:pPr>
+            <w:pStyle w:val="TOC2"/>
+            <w:tabs>
+              <w:tab w:val="right" w:leader="dot" w:pos="9350"/>
+            </w:tabs>
+            <w:rPr>
+              <w:rFonts w:eastAsiaTheme="minorEastAsia"/>
+              <w:b/>
+              <w:bCs/>
+              <w:noProof/>
+            </w:rPr>
+          </w:pPr>
+          <w:hyperlink w:anchor="_Toc113051721" w:history="1">
+            <w:r>
+              <w:rPr>
+                <w:rStyle w:val="Hyperlink"/>
+                <w:rFonts w:ascii="Times New Roman" w:hAnsi="Times New Roman" w:cs="Times New Roman"/>
+                <w:b/>
+                <w:bCs/>
+                <w:noProof/>
+                <w:color w:val="auto"/>
+              </w:rPr>
+              <w:t>2.2  Các chức năng của hệ thống</w:t>
+            </w:r>
+            <w:r>
+              <w:rPr>
+                <w:b/>
+                <w:bCs/>
+                <w:noProof/>
+                <w:webHidden/>
+              </w:rPr>
+              <w:tab/>
+            </w:r>
+            <w:r>
+              <w:rPr>
+                <w:b/>
+                <w:bCs/>
+                <w:noProof/>
+                <w:webHidden/>
+              </w:rPr>
+              <w:fldChar w:fldCharType="begin"/>
+            </w:r>
+            <w:r>
+              <w:rPr>
+                <w:b/>
+                <w:bCs/>
+                <w:noProof/>
+                <w:webHidden/>
+              </w:rPr>
+              <w:instrText xml:space="preserve"> PAGEREF _Toc113051721 \h </w:instrText>
+            </w:r>
+            <w:r>
+              <w:rPr>
+                <w:b/>
+                <w:bCs/>
+                <w:noProof/>
+                <w:webHidden/>
+              </w:rPr>
+            </w:r>
+            <w:r>
+              <w:rPr>
+                <w:b/>
+                <w:bCs/>
+                <w:noProof/>
+                <w:webHidden/>
+              </w:rPr>
+              <w:fldChar w:fldCharType="separate"/>
+            </w:r>
+            <w:r>
+              <w:rPr>
+                <w:b/>
+                <w:bCs/>
+                <w:noProof/>
+                <w:webHidden/>
+              </w:rPr>
+              <w:t>3</w:t>
+            </w:r>
+            <w:r>
+              <w:rPr>
+                <w:b/>
+                <w:bCs/>
+                <w:noProof/>
+                <w:webHidden/>
+              </w:rPr>
+              <w:fldChar w:fldCharType="end"/>
+            </w:r>
+          </w:hyperlink>
+        </w:p>
+        <w:p>
+          <w:pPr>
+            <w:pStyle w:val="TOC3"/>
+            <w:tabs>
+              <w:tab w:val="right" w:leader="dot" w:pos="9350"/>
+            </w:tabs>
+            <w:rPr>
+              <w:b/>
+              <w:bCs/>
+              <w:noProof/>
+            </w:rPr>
+          </w:pPr>
+          <w:hyperlink w:anchor="_Toc113051722" w:history="1">
+            <w:r>
+              <w:rPr>
+                <w:rStyle w:val="Hyperlink"/>
+                <w:rFonts w:ascii="Times New Roman" w:eastAsia="Times New Roman" w:hAnsi="Times New Roman" w:cs="Times New Roman"/>
+                <w:b/>
+                <w:bCs/>
+                <w:noProof/>
+                <w:color w:val="auto"/>
+              </w:rPr>
+              <w:t>2.2.1 Khách hàng</w:t>
+            </w:r>
+            <w:r>
+              <w:rPr>
+                <w:b/>
+                <w:bCs/>
+                <w:noProof/>
+                <w:webHidden/>
+              </w:rPr>
+              <w:tab/>
+            </w:r>
+            <w:r>
+              <w:rPr>
+                <w:b/>
+                <w:bCs/>
+                <w:noProof/>
+                <w:webHidden/>
+              </w:rPr>
+              <w:fldChar w:fldCharType="begin"/>
+            </w:r>
+            <w:r>
+              <w:rPr>
+                <w:b/>
+                <w:bCs/>
+                <w:noProof/>
+                <w:webHidden/>
+              </w:rPr>
+              <w:instrText xml:space="preserve"> PAGEREF _Toc113051722 \h </w:instrText>
+            </w:r>
+            <w:r>
+              <w:rPr>
+                <w:b/>
+                <w:bCs/>
+                <w:noProof/>
+                <w:webHidden/>
+              </w:rPr>
+            </w:r>
+            <w:r>
+              <w:rPr>
+                <w:b/>
+                <w:bCs/>
+                <w:noProof/>
+                <w:webHidden/>
+              </w:rPr>
+              <w:fldChar w:fldCharType="separate"/>
+            </w:r>
+            <w:r>
+              <w:rPr>
+                <w:b/>
+                <w:bCs/>
+                <w:noProof/>
+                <w:webHidden/>
+              </w:rPr>
+              <w:t>3</w:t>
+            </w:r>
+            <w:r>
+              <w:rPr>
+                <w:b/>
+                <w:bCs/>
+                <w:noProof/>
+                <w:webHidden/>
+              </w:rPr>
+              <w:fldChar w:fldCharType="end"/>
+            </w:r>
+          </w:hyperlink>
+        </w:p>
+        <w:p>
+          <w:pPr>
+            <w:pStyle w:val="TOC3"/>
+            <w:tabs>
+              <w:tab w:val="right" w:leader="dot" w:pos="9350"/>
+            </w:tabs>
+            <w:rPr>
+              <w:b/>
+              <w:bCs/>
+              <w:noProof/>
+            </w:rPr>
+          </w:pPr>
+          <w:hyperlink w:anchor="_Toc113051723" w:history="1">
+            <w:r>
+              <w:rPr>
+                <w:rStyle w:val="Hyperlink"/>
+                <w:rFonts w:ascii="Times New Roman" w:hAnsi="Times New Roman" w:cs="Times New Roman"/>
+                <w:b/>
+                <w:bCs/>
+                <w:noProof/>
+                <w:color w:val="auto"/>
+              </w:rPr>
+              <w:t>2.2.2 Quản trị viên (admin)</w:t>
+            </w:r>
+            <w:r>
+              <w:rPr>
+                <w:b/>
+                <w:bCs/>
+                <w:noProof/>
+                <w:webHidden/>
+              </w:rPr>
+              <w:tab/>
+            </w:r>
+            <w:r>
+              <w:rPr>
+                <w:b/>
+                <w:bCs/>
+                <w:noProof/>
+                <w:webHidden/>
+              </w:rPr>
+              <w:fldChar w:fldCharType="begin"/>
+            </w:r>
+            <w:r>
+              <w:rPr>
+                <w:b/>
+                <w:bCs/>
+                <w:noProof/>
+                <w:webHidden/>
+              </w:rPr>
+              <w:instrText xml:space="preserve"> PAGEREF _Toc113051723 \h </w:instrText>
+            </w:r>
+            <w:r>
+              <w:rPr>
+                <w:b/>
+                <w:bCs/>
+                <w:noProof/>
+                <w:webHidden/>
+              </w:rPr>
+            </w:r>
+            <w:r>
+              <w:rPr>
+                <w:b/>
+                <w:bCs/>
+                <w:noProof/>
+                <w:webHidden/>
+              </w:rPr>
+              <w:fldChar w:fldCharType="separate"/>
+            </w:r>
+            <w:r>
+              <w:rPr>
+                <w:b/>
+                <w:bCs/>
+                <w:noProof/>
+                <w:webHidden/>
+              </w:rPr>
+              <w:t>7</w:t>
+            </w:r>
+            <w:r>
+              <w:rPr>
+                <w:b/>
+                <w:bCs/>
+                <w:noProof/>
+                <w:webHidden/>
+              </w:rPr>
+              <w:fldChar w:fldCharType="end"/>
+            </w:r>
+          </w:hyperlink>
+        </w:p>
+        <w:p>
+          <w:pPr>
+            <w:pStyle w:val="TOC2"/>
+            <w:tabs>
+              <w:tab w:val="left" w:pos="880"/>
+              <w:tab w:val="right" w:leader="dot" w:pos="9350"/>
+            </w:tabs>
+            <w:rPr>
+              <w:rFonts w:eastAsiaTheme="minorEastAsia"/>
+              <w:b/>
+              <w:bCs/>
+              <w:noProof/>
+            </w:rPr>
+          </w:pPr>
+          <w:hyperlink w:anchor="_Toc113051724" w:history="1">
+            <w:r>
+              <w:rPr>
+                <w:rStyle w:val="Hyperlink"/>
+                <w:rFonts w:ascii="Times New Roman" w:hAnsi="Times New Roman" w:cs="Times New Roman"/>
+                <w:b/>
+                <w:bCs/>
+                <w:noProof/>
+                <w:color w:val="auto"/>
+              </w:rPr>
+              <w:t>2.3</w:t>
+            </w:r>
+            <w:r>
+              <w:rPr>
+                <w:rStyle w:val="Hyperlink"/>
+                <w:rFonts w:ascii="Times New Roman" w:hAnsi="Times New Roman" w:cs="Times New Roman"/>
+                <w:b/>
+                <w:bCs/>
+                <w:noProof/>
+                <w:color w:val="auto"/>
+              </w:rPr>
+              <w:t xml:space="preserve"> </w:t>
+            </w:r>
+            <w:r>
+              <w:rPr>
+                <w:rStyle w:val="Hyperlink"/>
+                <w:rFonts w:ascii="Times New Roman" w:hAnsi="Times New Roman" w:cs="Times New Roman"/>
+                <w:b/>
+                <w:bCs/>
+                <w:noProof/>
+                <w:color w:val="auto"/>
+              </w:rPr>
+              <w:t>Các quy trình nghiệp vụ</w:t>
+            </w:r>
+            <w:r>
+              <w:rPr>
+                <w:b/>
+                <w:bCs/>
+                <w:noProof/>
+                <w:webHidden/>
+              </w:rPr>
+              <w:tab/>
+            </w:r>
+            <w:r>
+              <w:rPr>
+                <w:b/>
+                <w:bCs/>
+                <w:noProof/>
+                <w:webHidden/>
+              </w:rPr>
+              <w:fldChar w:fldCharType="begin"/>
+            </w:r>
+            <w:r>
+              <w:rPr>
+                <w:b/>
+                <w:bCs/>
+                <w:noProof/>
+                <w:webHidden/>
+              </w:rPr>
+              <w:instrText xml:space="preserve"> PAGEREF _Toc113051724 \h </w:instrText>
+            </w:r>
+            <w:r>
+              <w:rPr>
+                <w:b/>
+                <w:bCs/>
+                <w:noProof/>
+                <w:webHidden/>
+              </w:rPr>
+            </w:r>
+            <w:r>
+              <w:rPr>
+                <w:b/>
+                <w:bCs/>
+                <w:noProof/>
+                <w:webHidden/>
+              </w:rPr>
+              <w:fldChar w:fldCharType="separate"/>
+            </w:r>
+            <w:r>
+              <w:rPr>
+                <w:b/>
+                <w:bCs/>
+                <w:noProof/>
+                <w:webHidden/>
+              </w:rPr>
+              <w:t>10</w:t>
+            </w:r>
+            <w:r>
+              <w:rPr>
+                <w:b/>
+                <w:bCs/>
+                <w:noProof/>
+                <w:webHidden/>
+              </w:rPr>
+              <w:fldChar w:fldCharType="end"/>
+            </w:r>
+          </w:hyperlink>
+        </w:p>
+        <w:p>
+          <w:pPr>
+            <w:pStyle w:val="TOC3"/>
+            <w:tabs>
+              <w:tab w:val="right" w:leader="dot" w:pos="9350"/>
+            </w:tabs>
+            <w:rPr>
+              <w:b/>
+              <w:bCs/>
+              <w:noProof/>
+            </w:rPr>
+          </w:pPr>
+          <w:hyperlink w:anchor="_Toc113051725" w:history="1">
+            <w:r>
+              <w:rPr>
+                <w:rStyle w:val="Hyperlink"/>
+                <w:rFonts w:ascii="Times New Roman" w:hAnsi="Times New Roman" w:cs="Times New Roman"/>
+                <w:b/>
+                <w:bCs/>
+                <w:noProof/>
+                <w:color w:val="auto"/>
+              </w:rPr>
+              <w:t>2.3.1 Đăng nhập:</w:t>
+            </w:r>
+            <w:r>
+              <w:rPr>
+                <w:b/>
+                <w:bCs/>
+                <w:noProof/>
+                <w:webHidden/>
+              </w:rPr>
+              <w:tab/>
+            </w:r>
+            <w:r>
+              <w:rPr>
+                <w:b/>
+                <w:bCs/>
+                <w:noProof/>
+                <w:webHidden/>
+              </w:rPr>
+              <w:fldChar w:fldCharType="begin"/>
+            </w:r>
+            <w:r>
+              <w:rPr>
+                <w:b/>
+                <w:bCs/>
+                <w:noProof/>
+                <w:webHidden/>
+              </w:rPr>
+              <w:instrText xml:space="preserve"> PAGEREF _Toc113051725 \h </w:instrText>
+            </w:r>
+            <w:r>
+              <w:rPr>
+                <w:b/>
+                <w:bCs/>
+                <w:noProof/>
+                <w:webHidden/>
+              </w:rPr>
+            </w:r>
+            <w:r>
+              <w:rPr>
+                <w:b/>
+                <w:bCs/>
+                <w:noProof/>
+                <w:webHidden/>
+              </w:rPr>
+              <w:fldChar w:fldCharType="separate"/>
+            </w:r>
+            <w:r>
+              <w:rPr>
+                <w:b/>
+                <w:bCs/>
+                <w:noProof/>
+                <w:webHidden/>
+              </w:rPr>
+              <w:t>10</w:t>
+            </w:r>
+            <w:r>
+              <w:rPr>
+                <w:b/>
+                <w:bCs/>
+                <w:noProof/>
+                <w:webHidden/>
+              </w:rPr>
+              <w:fldChar w:fldCharType="end"/>
+            </w:r>
+          </w:hyperlink>
+        </w:p>
+        <w:p>
+          <w:pPr>
+            <w:pStyle w:val="TOC3"/>
+            <w:tabs>
+              <w:tab w:val="right" w:leader="dot" w:pos="9350"/>
+            </w:tabs>
+            <w:rPr>
+              <w:b/>
+              <w:bCs/>
+              <w:noProof/>
+            </w:rPr>
+          </w:pPr>
+          <w:hyperlink w:anchor="_Toc113051726" w:history="1">
+            <w:r>
+              <w:rPr>
+                <w:rStyle w:val="Hyperlink"/>
+                <w:rFonts w:ascii="Times New Roman" w:hAnsi="Times New Roman" w:cs="Times New Roman"/>
+                <w:b/>
+                <w:bCs/>
+                <w:noProof/>
+                <w:color w:val="auto"/>
+              </w:rPr>
+              <w:t>2.3.2 Đăng ký:</w:t>
+            </w:r>
+            <w:r>
+              <w:rPr>
+                <w:b/>
+                <w:bCs/>
+                <w:noProof/>
+                <w:webHidden/>
+              </w:rPr>
+              <w:tab/>
+            </w:r>
+            <w:r>
+              <w:rPr>
+                <w:b/>
+                <w:bCs/>
+                <w:noProof/>
+                <w:webHidden/>
+              </w:rPr>
+              <w:fldChar w:fldCharType="begin"/>
+            </w:r>
+            <w:r>
+              <w:rPr>
+                <w:b/>
+                <w:bCs/>
+                <w:noProof/>
+                <w:webHidden/>
+              </w:rPr>
+              <w:instrText xml:space="preserve"> PAGEREF _Toc113051726 \h </w:instrText>
+            </w:r>
+            <w:r>
+              <w:rPr>
+                <w:b/>
+                <w:bCs/>
+                <w:noProof/>
+                <w:webHidden/>
+              </w:rPr>
+            </w:r>
+            <w:r>
+              <w:rPr>
+                <w:b/>
+                <w:bCs/>
+                <w:noProof/>
+                <w:webHidden/>
+              </w:rPr>
+              <w:fldChar w:fldCharType="separate"/>
+            </w:r>
+            <w:r>
+              <w:rPr>
+                <w:b/>
+                <w:bCs/>
+                <w:noProof/>
+                <w:webHidden/>
+              </w:rPr>
+              <w:t>12</w:t>
+            </w:r>
+            <w:r>
+              <w:rPr>
+                <w:b/>
+                <w:bCs/>
+                <w:noProof/>
+                <w:webHidden/>
+              </w:rPr>
+              <w:fldChar w:fldCharType="end"/>
+            </w:r>
+          </w:hyperlink>
+        </w:p>
+        <w:p>
+          <w:pPr>
+            <w:pStyle w:val="TOC3"/>
+            <w:tabs>
+              <w:tab w:val="right" w:leader="dot" w:pos="9350"/>
+            </w:tabs>
+            <w:rPr>
+              <w:b/>
+              <w:bCs/>
+              <w:noProof/>
+            </w:rPr>
+          </w:pPr>
+          <w:hyperlink w:anchor="_Toc113051727" w:history="1">
+            <w:r>
+              <w:rPr>
+                <w:rStyle w:val="Hyperlink"/>
+                <w:rFonts w:ascii="Times New Roman" w:hAnsi="Times New Roman" w:cs="Times New Roman"/>
+                <w:b/>
+                <w:bCs/>
+                <w:noProof/>
+                <w:color w:val="auto"/>
+              </w:rPr>
+              <w:t>2.3.3 Trang chủ</w:t>
+            </w:r>
+            <w:r>
+              <w:rPr>
+                <w:b/>
+                <w:bCs/>
+                <w:noProof/>
+                <w:webHidden/>
+              </w:rPr>
+              <w:tab/>
+            </w:r>
+            <w:r>
+              <w:rPr>
+                <w:b/>
+                <w:bCs/>
+                <w:noProof/>
+                <w:webHidden/>
+              </w:rPr>
+              <w:fldChar w:fldCharType="begin"/>
+            </w:r>
+            <w:r>
+              <w:rPr>
+                <w:b/>
+                <w:bCs/>
+                <w:noProof/>
+                <w:webHidden/>
+              </w:rPr>
+              <w:instrText xml:space="preserve"> PAGEREF _Toc113051727 \h </w:instrText>
+            </w:r>
+            <w:r>
+              <w:rPr>
+                <w:b/>
+                <w:bCs/>
+                <w:noProof/>
+                <w:webHidden/>
+              </w:rPr>
+            </w:r>
+            <w:r>
+              <w:rPr>
+                <w:b/>
+                <w:bCs/>
+                <w:noProof/>
+                <w:webHidden/>
+              </w:rPr>
+              <w:fldChar w:fldCharType="separate"/>
+            </w:r>
+            <w:r>
+              <w:rPr>
+                <w:b/>
+                <w:bCs/>
+                <w:noProof/>
+                <w:webHidden/>
+              </w:rPr>
+              <w:t>15</w:t>
+            </w:r>
+            <w:r>
+              <w:rPr>
+                <w:b/>
+                <w:bCs/>
+                <w:noProof/>
+                <w:webHidden/>
+              </w:rPr>
+              <w:fldChar w:fldCharType="end"/>
+            </w:r>
+          </w:hyperlink>
+        </w:p>
+        <w:p>
+          <w:pPr>
+            <w:pStyle w:val="TOC3"/>
+            <w:tabs>
+              <w:tab w:val="right" w:leader="dot" w:pos="9350"/>
+            </w:tabs>
+            <w:rPr>
+              <w:b/>
+              <w:bCs/>
+              <w:noProof/>
+            </w:rPr>
+          </w:pPr>
+          <w:hyperlink w:anchor="_Toc113051728" w:history="1">
+            <w:r>
+              <w:rPr>
+                <w:rStyle w:val="Hyperlink"/>
+                <w:rFonts w:ascii="Times New Roman" w:hAnsi="Times New Roman" w:cs="Times New Roman"/>
+                <w:b/>
+                <w:bCs/>
+                <w:noProof/>
+                <w:color w:val="auto"/>
+              </w:rPr>
+              <w:t>2.3.4 Quản lý doanh mục</w:t>
+            </w:r>
+            <w:r>
+              <w:rPr>
+                <w:b/>
+                <w:bCs/>
+                <w:noProof/>
+                <w:webHidden/>
+              </w:rPr>
+              <w:tab/>
+            </w:r>
+            <w:r>
+              <w:rPr>
+                <w:b/>
+                <w:bCs/>
+                <w:noProof/>
+                <w:webHidden/>
+              </w:rPr>
+              <w:fldChar w:fldCharType="begin"/>
+            </w:r>
+            <w:r>
+              <w:rPr>
+                <w:b/>
+                <w:bCs/>
+                <w:noProof/>
+                <w:webHidden/>
+              </w:rPr>
+              <w:instrText xml:space="preserve"> PAGEREF _Toc113051728 \h </w:instrText>
+            </w:r>
+            <w:r>
+              <w:rPr>
+                <w:b/>
+                <w:bCs/>
+                <w:noProof/>
+                <w:webHidden/>
+              </w:rPr>
+            </w:r>
+            <w:r>
+              <w:rPr>
+                <w:b/>
+                <w:bCs/>
+                <w:noProof/>
+                <w:webHidden/>
+              </w:rPr>
+              <w:fldChar w:fldCharType="separate"/>
+            </w:r>
+            <w:r>
+              <w:rPr>
+                <w:b/>
+                <w:bCs/>
+                <w:noProof/>
+                <w:webHidden/>
+              </w:rPr>
+              <w:t>16</w:t>
+            </w:r>
+            <w:r>
+              <w:rPr>
+                <w:b/>
+                <w:bCs/>
+                <w:noProof/>
+                <w:webHidden/>
+              </w:rPr>
+              <w:fldChar w:fldCharType="end"/>
+            </w:r>
+          </w:hyperlink>
+        </w:p>
+        <w:p>
+          <w:pPr>
+            <w:pStyle w:val="TOC3"/>
+            <w:tabs>
+              <w:tab w:val="right" w:leader="dot" w:pos="9350"/>
+            </w:tabs>
+            <w:rPr>
+              <w:b/>
+              <w:bCs/>
+              <w:noProof/>
+            </w:rPr>
+          </w:pPr>
+          <w:hyperlink w:anchor="_Toc113051729" w:history="1">
+            <w:r>
+              <w:rPr>
+                <w:rStyle w:val="Hyperlink"/>
+                <w:rFonts w:ascii="Times New Roman" w:hAnsi="Times New Roman" w:cs="Times New Roman"/>
+                <w:b/>
+                <w:bCs/>
+                <w:noProof/>
+                <w:color w:val="auto"/>
+              </w:rPr>
+              <w:t>2.3.5 Quản lý sản phẩm</w:t>
+            </w:r>
+            <w:r>
+              <w:rPr>
+                <w:b/>
+                <w:bCs/>
+                <w:noProof/>
+                <w:webHidden/>
+              </w:rPr>
+              <w:tab/>
+            </w:r>
+            <w:r>
+              <w:rPr>
+                <w:b/>
+                <w:bCs/>
+                <w:noProof/>
+                <w:webHidden/>
+              </w:rPr>
+              <w:fldChar w:fldCharType="begin"/>
+            </w:r>
+            <w:r>
+              <w:rPr>
+                <w:b/>
+                <w:bCs/>
+                <w:noProof/>
+                <w:webHidden/>
+              </w:rPr>
+              <w:instrText xml:space="preserve"> PAGEREF _Toc113051729 \h </w:instrText>
+            </w:r>
+            <w:r>
+              <w:rPr>
+                <w:b/>
+                <w:bCs/>
+                <w:noProof/>
+                <w:webHidden/>
+              </w:rPr>
+            </w:r>
+            <w:r>
+              <w:rPr>
+                <w:b/>
+                <w:bCs/>
+                <w:noProof/>
+                <w:webHidden/>
+              </w:rPr>
+              <w:fldChar w:fldCharType="separate"/>
+            </w:r>
+            <w:r>
+              <w:rPr>
+                <w:b/>
+                <w:bCs/>
+                <w:noProof/>
+                <w:webHidden/>
+              </w:rPr>
+              <w:t>20</w:t>
+            </w:r>
+            <w:r>
+              <w:rPr>
+                <w:b/>
+                <w:bCs/>
+                <w:noProof/>
+                <w:webHidden/>
+              </w:rPr>
+              <w:fldChar w:fldCharType="end"/>
+            </w:r>
+          </w:hyperlink>
+        </w:p>
+        <w:p>
+          <w:pPr>
+            <w:pStyle w:val="TOC3"/>
+            <w:tabs>
+              <w:tab w:val="right" w:leader="dot" w:pos="9350"/>
+            </w:tabs>
+            <w:rPr>
+              <w:b/>
+              <w:bCs/>
+              <w:noProof/>
+            </w:rPr>
+          </w:pPr>
+          <w:hyperlink w:anchor="_Toc113051730" w:history="1">
+            <w:r>
+              <w:rPr>
+                <w:rStyle w:val="Hyperlink"/>
+                <w:rFonts w:ascii="Times New Roman" w:hAnsi="Times New Roman" w:cs="Times New Roman"/>
+                <w:b/>
+                <w:bCs/>
+                <w:noProof/>
+                <w:color w:val="auto"/>
+              </w:rPr>
+              <w:t>2.3.6 Quản lý giỏ hàng</w:t>
+            </w:r>
+            <w:r>
+              <w:rPr>
+                <w:b/>
+                <w:bCs/>
+                <w:noProof/>
+                <w:webHidden/>
+              </w:rPr>
+              <w:tab/>
+            </w:r>
+            <w:r>
+              <w:rPr>
+                <w:b/>
+                <w:bCs/>
+                <w:noProof/>
+                <w:webHidden/>
+              </w:rPr>
+              <w:fldChar w:fldCharType="begin"/>
+            </w:r>
+            <w:r>
+              <w:rPr>
+                <w:b/>
+                <w:bCs/>
+                <w:noProof/>
+                <w:webHidden/>
+              </w:rPr>
+              <w:instrText xml:space="preserve"> PAGEREF _Toc113051730 \h </w:instrText>
+            </w:r>
+            <w:r>
+              <w:rPr>
+                <w:b/>
+                <w:bCs/>
+                <w:noProof/>
+                <w:webHidden/>
+              </w:rPr>
+            </w:r>
+            <w:r>
+              <w:rPr>
+                <w:b/>
+                <w:bCs/>
+                <w:noProof/>
+                <w:webHidden/>
+              </w:rPr>
+              <w:fldChar w:fldCharType="separate"/>
+            </w:r>
+            <w:r>
+              <w:rPr>
+                <w:b/>
+                <w:bCs/>
+                <w:noProof/>
+                <w:webHidden/>
+              </w:rPr>
+              <w:t>23</w:t>
+            </w:r>
+            <w:r>
+              <w:rPr>
+                <w:b/>
+                <w:bCs/>
+                <w:noProof/>
+                <w:webHidden/>
+              </w:rPr>
+              <w:fldChar w:fldCharType="end"/>
+            </w:r>
+          </w:hyperlink>
+        </w:p>
+        <w:p>
+          <w:pPr>
+            <w:pStyle w:val="TOC3"/>
+            <w:tabs>
+              <w:tab w:val="right" w:leader="dot" w:pos="9350"/>
+            </w:tabs>
+            <w:rPr>
+              <w:b/>
+              <w:bCs/>
+              <w:noProof/>
+            </w:rPr>
+          </w:pPr>
+          <w:hyperlink w:anchor="_Toc113051731" w:history="1">
+            <w:r>
+              <w:rPr>
+                <w:rStyle w:val="Hyperlink"/>
+                <w:rFonts w:ascii="Times New Roman" w:hAnsi="Times New Roman" w:cs="Times New Roman"/>
+                <w:b/>
+                <w:bCs/>
+                <w:noProof/>
+                <w:color w:val="auto"/>
+              </w:rPr>
+              <w:t>2.3.7 Quản lý đơn vị vận chuyển</w:t>
+            </w:r>
+            <w:r>
+              <w:rPr>
+                <w:b/>
+                <w:bCs/>
+                <w:noProof/>
+                <w:webHidden/>
+              </w:rPr>
+              <w:tab/>
+            </w:r>
+            <w:r>
+              <w:rPr>
+                <w:b/>
+                <w:bCs/>
+                <w:noProof/>
+                <w:webHidden/>
+              </w:rPr>
+              <w:fldChar w:fldCharType="begin"/>
+            </w:r>
+            <w:r>
+              <w:rPr>
+                <w:b/>
+                <w:bCs/>
+                <w:noProof/>
+                <w:webHidden/>
+              </w:rPr>
+              <w:instrText xml:space="preserve"> PAGEREF _Toc113051731 \h </w:instrText>
+            </w:r>
+            <w:r>
+              <w:rPr>
+                <w:b/>
+                <w:bCs/>
+                <w:noProof/>
+                <w:webHidden/>
+              </w:rPr>
+            </w:r>
+            <w:r>
+              <w:rPr>
+                <w:b/>
+                <w:bCs/>
+                <w:noProof/>
+                <w:webHidden/>
+              </w:rPr>
+              <w:fldChar w:fldCharType="separate"/>
+            </w:r>
+            <w:r>
+              <w:rPr>
+                <w:b/>
+                <w:bCs/>
+                <w:noProof/>
+                <w:webHidden/>
+              </w:rPr>
+              <w:t>24</w:t>
+            </w:r>
+            <w:r>
+              <w:rPr>
+                <w:b/>
+                <w:bCs/>
+                <w:noProof/>
+                <w:webHidden/>
+              </w:rPr>
+              <w:fldChar w:fldCharType="end"/>
+            </w:r>
+          </w:hyperlink>
+        </w:p>
+        <w:p>
+          <w:pPr>
+            <w:pStyle w:val="TOC3"/>
+            <w:tabs>
+              <w:tab w:val="right" w:leader="dot" w:pos="9350"/>
+            </w:tabs>
+            <w:rPr>
+              <w:b/>
+              <w:bCs/>
+              <w:noProof/>
+            </w:rPr>
+          </w:pPr>
+          <w:hyperlink w:anchor="_Toc113051732" w:history="1">
+            <w:r>
+              <w:rPr>
+                <w:rStyle w:val="Hyperlink"/>
+                <w:rFonts w:ascii="Times New Roman" w:hAnsi="Times New Roman" w:cs="Times New Roman"/>
+                <w:b/>
+                <w:bCs/>
+                <w:noProof/>
+                <w:color w:val="auto"/>
+              </w:rPr>
+              <w:t>2.3.8 Quản lý đơn hàng</w:t>
+            </w:r>
+            <w:r>
+              <w:rPr>
+                <w:b/>
+                <w:bCs/>
+                <w:noProof/>
+                <w:webHidden/>
+              </w:rPr>
+              <w:tab/>
+            </w:r>
+            <w:r>
+              <w:rPr>
+                <w:b/>
+                <w:bCs/>
+                <w:noProof/>
+                <w:webHidden/>
+              </w:rPr>
+              <w:fldChar w:fldCharType="begin"/>
+            </w:r>
+            <w:r>
+              <w:rPr>
+                <w:b/>
+                <w:bCs/>
+                <w:noProof/>
+                <w:webHidden/>
+              </w:rPr>
+              <w:instrText xml:space="preserve"> PAGEREF _Toc113051732 \h </w:instrText>
+            </w:r>
+            <w:r>
+              <w:rPr>
+                <w:b/>
+                <w:bCs/>
+                <w:noProof/>
+                <w:webHidden/>
+              </w:rPr>
+            </w:r>
+            <w:r>
+              <w:rPr>
+                <w:b/>
+                <w:bCs/>
+                <w:noProof/>
+                <w:webHidden/>
+              </w:rPr>
+              <w:fldChar w:fldCharType="separate"/>
+            </w:r>
+            <w:r>
+              <w:rPr>
+                <w:b/>
+                <w:bCs/>
+                <w:noProof/>
+                <w:webHidden/>
+              </w:rPr>
+              <w:t>26</w:t>
+            </w:r>
+            <w:r>
+              <w:rPr>
+                <w:b/>
+                <w:bCs/>
+                <w:noProof/>
+                <w:webHidden/>
+              </w:rPr>
+              <w:fldChar w:fldCharType="end"/>
+            </w:r>
+          </w:hyperlink>
+        </w:p>
+        <w:p>
+          <w:pPr>
+            <w:pStyle w:val="TOC1"/>
+            <w:tabs>
+              <w:tab w:val="left" w:pos="440"/>
+              <w:tab w:val="right" w:leader="dot" w:pos="9350"/>
+            </w:tabs>
+            <w:rPr>
+              <w:b/>
+              <w:bCs/>
+              <w:noProof/>
+            </w:rPr>
+          </w:pPr>
+          <w:hyperlink w:anchor="_Toc113051733" w:history="1">
+            <w:r>
+              <w:rPr>
+                <w:rStyle w:val="Hyperlink"/>
+                <w:rFonts w:ascii="Times New Roman" w:eastAsia="Times New Roman" w:hAnsi="Times New Roman" w:cs="Times New Roman"/>
+                <w:b/>
+                <w:bCs/>
+                <w:noProof/>
+                <w:color w:val="auto"/>
+              </w:rPr>
+              <w:t>3</w:t>
+            </w:r>
+            <w:r>
+              <w:rPr>
+                <w:rStyle w:val="Hyperlink"/>
+                <w:rFonts w:ascii="Times New Roman" w:eastAsia="Times New Roman" w:hAnsi="Times New Roman" w:cs="Times New Roman"/>
+                <w:b/>
+                <w:bCs/>
+                <w:noProof/>
+                <w:color w:val="auto"/>
+              </w:rPr>
+              <w:t xml:space="preserve">. </w:t>
+            </w:r>
+            <w:r>
+              <w:rPr>
+                <w:rStyle w:val="Hyperlink"/>
+                <w:rFonts w:ascii="Times New Roman" w:eastAsia="Times New Roman" w:hAnsi="Times New Roman" w:cs="Times New Roman"/>
+                <w:b/>
+                <w:bCs/>
+                <w:noProof/>
+                <w:color w:val="auto"/>
+              </w:rPr>
+              <w:t>Thiết kế database</w:t>
+            </w:r>
+            <w:r>
+              <w:rPr>
+                <w:b/>
+                <w:bCs/>
+                <w:noProof/>
+                <w:webHidden/>
+              </w:rPr>
+              <w:tab/>
+            </w:r>
+            <w:r>
+              <w:rPr>
+                <w:b/>
+                <w:bCs/>
+                <w:noProof/>
+                <w:webHidden/>
+              </w:rPr>
+              <w:fldChar w:fldCharType="begin"/>
+            </w:r>
+            <w:r>
+              <w:rPr>
+                <w:b/>
+                <w:bCs/>
+                <w:noProof/>
+                <w:webHidden/>
+              </w:rPr>
+              <w:instrText xml:space="preserve"> PAGEREF _Toc113051733 \h </w:instrText>
+            </w:r>
+            <w:r>
+              <w:rPr>
+                <w:b/>
+                <w:bCs/>
+                <w:noProof/>
+                <w:webHidden/>
+              </w:rPr>
+            </w:r>
+            <w:r>
+              <w:rPr>
+                <w:b/>
+                <w:bCs/>
+                <w:noProof/>
+                <w:webHidden/>
+              </w:rPr>
+              <w:fldChar w:fldCharType="separate"/>
+            </w:r>
+            <w:r>
+              <w:rPr>
+                <w:b/>
+                <w:bCs/>
+                <w:noProof/>
+                <w:webHidden/>
+              </w:rPr>
+              <w:t>29</w:t>
+            </w:r>
+            <w:r>
+              <w:rPr>
+                <w:b/>
+                <w:bCs/>
+                <w:noProof/>
+                <w:webHidden/>
+              </w:rPr>
+              <w:fldChar w:fldCharType="end"/>
+            </w:r>
+          </w:hyperlink>
+        </w:p>
+        <w:p>
+          <w:pPr>
+            <w:pStyle w:val="TOC1"/>
+            <w:tabs>
+              <w:tab w:val="left" w:pos="440"/>
+              <w:tab w:val="right" w:leader="dot" w:pos="9350"/>
+            </w:tabs>
+            <w:rPr>
+              <w:b/>
+              <w:bCs/>
+              <w:noProof/>
+            </w:rPr>
+          </w:pPr>
+          <w:hyperlink w:anchor="_Toc113051734" w:history="1">
+            <w:r>
+              <w:rPr>
+                <w:rStyle w:val="Hyperlink"/>
+                <w:rFonts w:ascii="Times New Roman" w:eastAsia="Times New Roman" w:hAnsi="Times New Roman" w:cs="Times New Roman"/>
+                <w:b/>
+                <w:bCs/>
+                <w:noProof/>
+                <w:color w:val="auto"/>
+              </w:rPr>
+              <w:t>4</w:t>
+            </w:r>
+            <w:r>
+              <w:rPr>
+                <w:rStyle w:val="Hyperlink"/>
+                <w:rFonts w:ascii="Times New Roman" w:eastAsia="Times New Roman" w:hAnsi="Times New Roman" w:cs="Times New Roman"/>
+                <w:b/>
+                <w:bCs/>
+                <w:noProof/>
+                <w:color w:val="auto"/>
+              </w:rPr>
+              <w:t xml:space="preserve">. </w:t>
+            </w:r>
+            <w:r>
+              <w:rPr>
+                <w:rStyle w:val="Hyperlink"/>
+                <w:rFonts w:ascii="Times New Roman" w:eastAsia="Times New Roman" w:hAnsi="Times New Roman" w:cs="Times New Roman"/>
+                <w:b/>
+                <w:bCs/>
+                <w:noProof/>
+                <w:color w:val="auto"/>
+              </w:rPr>
+              <w:t>Thiết kế màn hình</w:t>
+            </w:r>
+            <w:r>
+              <w:rPr>
+                <w:b/>
+                <w:bCs/>
+                <w:noProof/>
+                <w:webHidden/>
+              </w:rPr>
+              <w:tab/>
+            </w:r>
+            <w:r>
+              <w:rPr>
+                <w:b/>
+                <w:bCs/>
+                <w:noProof/>
+                <w:webHidden/>
+              </w:rPr>
+              <w:fldChar w:fldCharType="begin"/>
+            </w:r>
+            <w:r>
+              <w:rPr>
+                <w:b/>
+                <w:bCs/>
+                <w:noProof/>
+                <w:webHidden/>
+              </w:rPr>
+              <w:instrText xml:space="preserve"> PAGEREF _Toc113051734 \h </w:instrText>
+            </w:r>
+            <w:r>
+              <w:rPr>
+                <w:b/>
+                <w:bCs/>
+                <w:noProof/>
+                <w:webHidden/>
+              </w:rPr>
+            </w:r>
+            <w:r>
+              <w:rPr>
+                <w:b/>
+                <w:bCs/>
+                <w:noProof/>
+                <w:webHidden/>
+              </w:rPr>
+              <w:fldChar w:fldCharType="separate"/>
+            </w:r>
+            <w:r>
+              <w:rPr>
+                <w:b/>
+                <w:bCs/>
+                <w:noProof/>
+                <w:webHidden/>
+              </w:rPr>
+              <w:t>30</w:t>
+            </w:r>
+            <w:r>
+              <w:rPr>
+                <w:b/>
+                <w:bCs/>
+                <w:noProof/>
+                <w:webHidden/>
+              </w:rPr>
+              <w:fldChar w:fldCharType="end"/>
+            </w:r>
+          </w:hyperlink>
+        </w:p>
+        <w:p>
+          <w:pPr>
+            <w:pStyle w:val="TOC2"/>
+            <w:tabs>
+              <w:tab w:val="right" w:leader="dot" w:pos="9350"/>
+            </w:tabs>
+            <w:rPr>
+              <w:rFonts w:eastAsiaTheme="minorEastAsia"/>
+              <w:b/>
+              <w:bCs/>
+              <w:noProof/>
+            </w:rPr>
+          </w:pPr>
+          <w:hyperlink w:anchor="_Toc113051735" w:history="1">
+            <w:r>
+              <w:rPr>
+                <w:rStyle w:val="Hyperlink"/>
+                <w:rFonts w:ascii="Times New Roman" w:eastAsia="Times New Roman" w:hAnsi="Times New Roman" w:cs="Times New Roman"/>
+                <w:b/>
+                <w:bCs/>
+                <w:noProof/>
+                <w:color w:val="auto"/>
+              </w:rPr>
+              <w:t>4.1 Giao diện app mobile</w:t>
+            </w:r>
+            <w:r>
+              <w:rPr>
+                <w:b/>
+                <w:bCs/>
+                <w:noProof/>
+                <w:webHidden/>
+              </w:rPr>
+              <w:tab/>
+            </w:r>
+            <w:r>
+              <w:rPr>
+                <w:b/>
+                <w:bCs/>
+                <w:noProof/>
+                <w:webHidden/>
+              </w:rPr>
+              <w:fldChar w:fldCharType="begin"/>
+            </w:r>
+            <w:r>
+              <w:rPr>
+                <w:b/>
+                <w:bCs/>
+                <w:noProof/>
+                <w:webHidden/>
+              </w:rPr>
+              <w:instrText xml:space="preserve"> PAGEREF _Toc113051735 \h </w:instrText>
+            </w:r>
+            <w:r>
+              <w:rPr>
+                <w:b/>
+                <w:bCs/>
+                <w:noProof/>
+                <w:webHidden/>
+              </w:rPr>
+            </w:r>
+            <w:r>
+              <w:rPr>
+                <w:b/>
+                <w:bCs/>
+                <w:noProof/>
+                <w:webHidden/>
+              </w:rPr>
+              <w:fldChar w:fldCharType="separate"/>
+            </w:r>
+            <w:r>
+              <w:rPr>
+                <w:b/>
+                <w:bCs/>
+                <w:noProof/>
+                <w:webHidden/>
+              </w:rPr>
+              <w:t>30</w:t>
+            </w:r>
+            <w:r>
+              <w:rPr>
+                <w:b/>
+                <w:bCs/>
+                <w:noProof/>
+                <w:webHidden/>
+              </w:rPr>
+              <w:fldChar w:fldCharType="end"/>
+            </w:r>
+          </w:hyperlink>
+        </w:p>
+        <w:p>
+          <w:pPr>
+            <w:pStyle w:val="TOC2"/>
+            <w:tabs>
+              <w:tab w:val="right" w:leader="dot" w:pos="9350"/>
+            </w:tabs>
+            <w:rPr>
+              <w:rFonts w:eastAsiaTheme="minorEastAsia"/>
+              <w:b/>
+              <w:bCs/>
+              <w:noProof/>
+            </w:rPr>
+          </w:pPr>
+          <w:hyperlink w:anchor="_Toc113051740" w:history="1">
+            <w:r>
+              <w:rPr>
+                <w:rStyle w:val="Hyperlink"/>
+                <w:rFonts w:ascii="Times New Roman" w:eastAsia="Times New Roman" w:hAnsi="Times New Roman" w:cs="Times New Roman"/>
+                <w:b/>
+                <w:bCs/>
+                <w:noProof/>
+                <w:color w:val="auto"/>
+              </w:rPr>
+              <w:t>4.2 Giao diện website</w:t>
+            </w:r>
+            <w:r>
+              <w:rPr>
+                <w:b/>
+                <w:bCs/>
+                <w:noProof/>
+                <w:webHidden/>
+              </w:rPr>
+              <w:tab/>
+            </w:r>
+            <w:r>
+              <w:rPr>
+                <w:b/>
+                <w:bCs/>
+                <w:noProof/>
+                <w:webHidden/>
+              </w:rPr>
+              <w:fldChar w:fldCharType="begin"/>
+            </w:r>
+            <w:r>
+              <w:rPr>
+                <w:b/>
+                <w:bCs/>
+                <w:noProof/>
+                <w:webHidden/>
+              </w:rPr>
+              <w:instrText xml:space="preserve"> PAGEREF _Toc113051740 \h </w:instrText>
+            </w:r>
+            <w:r>
+              <w:rPr>
+                <w:b/>
+                <w:bCs/>
+                <w:noProof/>
+                <w:webHidden/>
+              </w:rPr>
+            </w:r>
+            <w:r>
+              <w:rPr>
+                <w:b/>
+                <w:bCs/>
+                <w:noProof/>
+                <w:webHidden/>
+              </w:rPr>
+              <w:fldChar w:fldCharType="separate"/>
+            </w:r>
+            <w:r>
+              <w:rPr>
+                <w:b/>
+                <w:bCs/>
+                <w:noProof/>
+                <w:webHidden/>
+              </w:rPr>
+              <w:t>34</w:t>
+            </w:r>
+            <w:r>
+              <w:rPr>
+                <w:b/>
+                <w:bCs/>
+                <w:noProof/>
+                <w:webHidden/>
+              </w:rPr>
+              <w:fldChar w:fldCharType="end"/>
+            </w:r>
+          </w:hyperlink>
+          <w:r>
+            <w:rPr>
+              <w:b/>
+              <w:bCs/>
+              <w:noProof/>
+            </w:rPr>
+            <w:fldChar w:fldCharType="end"/>
+          </w:r>
+        </w:p>
+      </w:sdtContent>
+    </w:sdt>
+    <w:p>
+      <w:pPr>
+        <w:rPr>
+          <w:rFonts w:ascii="Times New Roman" w:hAnsi="Times New Roman" w:cs="Times New Roman"/>
+          <w:sz w:val="26"/>
+          <w:szCs w:val="26"/>
+        </w:rPr>
+      </w:pPr>
+    </w:p>
+    <w:p>
+      <w:pPr>
+        <w:rPr>
+          <w:rFonts w:ascii="Times New Roman" w:hAnsi="Times New Roman" w:cs="Times New Roman"/>
+          <w:sz w:val="26"/>
+          <w:szCs w:val="26"/>
+        </w:rPr>
+      </w:pPr>
+    </w:p>
+    <w:p>
+      <w:pPr>
+        <w:rPr>
+          <w:rFonts w:ascii="Times New Roman" w:hAnsi="Times New Roman" w:cs="Times New Roman"/>
+          <w:sz w:val="26"/>
+          <w:szCs w:val="26"/>
+        </w:rPr>
+      </w:pPr>
+    </w:p>
+    <w:p>
+      <w:pPr>
+        <w:rPr>
+          <w:rFonts w:ascii="Times New Roman" w:hAnsi="Times New Roman" w:cs="Times New Roman"/>
+          <w:sz w:val="26"/>
+          <w:szCs w:val="26"/>
+        </w:rPr>
+      </w:pPr>
+    </w:p>
+    <w:p>
+      <w:pPr>
+        <w:rPr>
+          <w:rFonts w:ascii="Times New Roman" w:hAnsi="Times New Roman" w:cs="Times New Roman"/>
+          <w:sz w:val="26"/>
+          <w:szCs w:val="26"/>
+        </w:rPr>
+      </w:pPr>
+    </w:p>
+    <w:p>
+      <w:pPr>
+        <w:rPr>
+          <w:rFonts w:ascii="Times New Roman" w:hAnsi="Times New Roman" w:cs="Times New Roman"/>
+          <w:sz w:val="26"/>
+          <w:szCs w:val="26"/>
+        </w:rPr>
+      </w:pPr>
+    </w:p>
+    <w:p>
+      <w:pPr>
+        <w:rPr>
+          <w:rFonts w:ascii="Times New Roman" w:hAnsi="Times New Roman" w:cs="Times New Roman"/>
+          <w:sz w:val="26"/>
+          <w:szCs w:val="26"/>
+        </w:rPr>
+      </w:pPr>
+    </w:p>
+    <w:p>
+      <w:pPr>
+        <w:jc w:val="center"/>
+        <w:rPr>
+          <w:rFonts w:ascii="Times New Roman" w:hAnsi="Times New Roman" w:cs="Times New Roman"/>
+          <w:sz w:val="26"/>
+          <w:szCs w:val="26"/>
+        </w:rPr>
+      </w:pPr>
+    </w:p>
     <w:p>
       <w:pPr>
         <w:pStyle w:val="Heading1"/>
@@ -1132,6 +3266,7 @@
           <w:szCs w:val="26"/>
         </w:rPr>
       </w:pPr>
+      <w:bookmarkStart w:id="0" w:name="_Toc113051716"/>
       <w:proofErr w:type="spellStart"/>
       <w:r>
         <w:rPr>
@@ -1169,6 +3304,7 @@
         </w:rPr>
         <w:t>thiệu</w:t>
       </w:r>
+      <w:bookmarkEnd w:id="0"/>
       <w:proofErr w:type="spellEnd"/>
       <w:r>
         <w:rPr>
@@ -1212,6 +3348,7 @@
         </w:rPr>
         <w:t xml:space="preserve"> </w:t>
       </w:r>
+      <w:bookmarkStart w:id="1" w:name="_Toc113051717"/>
       <w:proofErr w:type="spellStart"/>
       <w:r>
         <w:rPr>
@@ -1248,6 +3385,7 @@
         </w:rPr>
         <w:t>đích</w:t>
       </w:r>
+      <w:bookmarkEnd w:id="1"/>
       <w:proofErr w:type="spellEnd"/>
       <w:r>
         <w:rPr>
@@ -2465,6 +4603,7 @@
         </w:rPr>
         <w:t xml:space="preserve"> </w:t>
       </w:r>
+      <w:bookmarkStart w:id="2" w:name="_Toc113051718"/>
       <w:proofErr w:type="spellStart"/>
       <w:r>
         <w:rPr>
@@ -2489,6 +4628,7 @@
         </w:rPr>
         <w:t xml:space="preserve"> vi</w:t>
       </w:r>
+      <w:bookmarkEnd w:id="2"/>
     </w:p>
     <w:p>
       <w:pPr>
@@ -3861,17 +6001,17 @@
           <w:sz w:val="26"/>
           <w:szCs w:val="26"/>
         </w:rPr>
-        <w:t xml:space="preserve"> v</w:t>
-      </w:r>
-      <w:proofErr w:type="spellStart"/>
-      <w:r>
-        <w:rPr>
-          <w:rFonts w:ascii="Times New Roman" w:hAnsi="Times New Roman" w:cs="Times New Roman"/>
-          <w:color w:val="000000" w:themeColor="text1"/>
-          <w:sz w:val="26"/>
-          <w:szCs w:val="26"/>
-        </w:rPr>
-        <w:t>ới</w:t>
+        <w:t xml:space="preserve"> </w:t>
+      </w:r>
+      <w:proofErr w:type="spellStart"/>
+      <w:r>
+        <w:rPr>
+          <w:rFonts w:ascii="Times New Roman" w:hAnsi="Times New Roman" w:cs="Times New Roman"/>
+          <w:color w:val="000000" w:themeColor="text1"/>
+          <w:sz w:val="26"/>
+          <w:szCs w:val="26"/>
+        </w:rPr>
+        <w:t>với</w:t>
       </w:r>
       <w:proofErr w:type="spellEnd"/>
       <w:r>
@@ -4197,6 +6337,7 @@
           <w:szCs w:val="26"/>
         </w:rPr>
       </w:pPr>
+      <w:bookmarkStart w:id="3" w:name="_Toc113051719"/>
       <w:r>
         <w:rPr>
           <w:rFonts w:ascii="Times New Roman" w:hAnsi="Times New Roman" w:cs="Times New Roman"/>
@@ -4327,6 +6468,7 @@
         </w:rPr>
         <w:t>năng</w:t>
       </w:r>
+      <w:bookmarkEnd w:id="3"/>
       <w:proofErr w:type="spellEnd"/>
     </w:p>
     <w:p>
@@ -4340,6 +6482,7 @@
           <w:color w:val="000000" w:themeColor="text1"/>
         </w:rPr>
       </w:pPr>
+      <w:bookmarkStart w:id="4" w:name="_Toc113051720"/>
       <w:r>
         <w:rPr>
           <w:rFonts w:ascii="Times New Roman" w:hAnsi="Times New Roman" w:cs="Times New Roman"/>
@@ -4408,6 +6551,7 @@
         </w:rPr>
         <w:t>nhân</w:t>
       </w:r>
+      <w:bookmarkEnd w:id="4"/>
       <w:proofErr w:type="spellEnd"/>
       <w:r>
         <w:rPr>
@@ -4690,16 +6834,7 @@
           <w:sz w:val="26"/>
           <w:szCs w:val="26"/>
         </w:rPr>
-        <w:t xml:space="preserve"> (admin)</w:t>
-      </w:r>
-      <w:r>
-        <w:rPr>
-          <w:rFonts w:ascii="Times New Roman" w:hAnsi="Times New Roman" w:cs="Times New Roman"/>
-          <w:color w:val="000000" w:themeColor="text1"/>
-          <w:sz w:val="26"/>
-          <w:szCs w:val="26"/>
-        </w:rPr>
-        <w:t xml:space="preserve">. </w:t>
+        <w:t xml:space="preserve"> (admin). </w:t>
       </w:r>
       <w:proofErr w:type="spellStart"/>
       <w:r>
@@ -4739,17 +6874,17 @@
           <w:sz w:val="26"/>
           <w:szCs w:val="26"/>
         </w:rPr>
-        <w:t xml:space="preserve"> c</w:t>
-      </w:r>
-      <w:proofErr w:type="spellStart"/>
-      <w:r>
-        <w:rPr>
-          <w:rFonts w:ascii="Times New Roman" w:hAnsi="Times New Roman" w:cs="Times New Roman"/>
-          <w:color w:val="000000" w:themeColor="text1"/>
-          <w:sz w:val="26"/>
-          <w:szCs w:val="26"/>
-        </w:rPr>
-        <w:t>ó</w:t>
+        <w:t xml:space="preserve"> </w:t>
+      </w:r>
+      <w:proofErr w:type="spellStart"/>
+      <w:r>
+        <w:rPr>
+          <w:rFonts w:ascii="Times New Roman" w:hAnsi="Times New Roman" w:cs="Times New Roman"/>
+          <w:color w:val="000000" w:themeColor="text1"/>
+          <w:sz w:val="26"/>
+          <w:szCs w:val="26"/>
+        </w:rPr>
+        <w:t>có</w:t>
       </w:r>
       <w:proofErr w:type="spellEnd"/>
       <w:r>
@@ -5233,6 +7368,7 @@
           <w:color w:val="000000" w:themeColor="text1"/>
         </w:rPr>
       </w:pPr>
+      <w:bookmarkStart w:id="5" w:name="_Toc113051721"/>
       <w:proofErr w:type="gramStart"/>
       <w:r>
         <w:rPr>
@@ -5363,6 +7499,7 @@
         </w:rPr>
         <w:t>thống</w:t>
       </w:r>
+      <w:bookmarkEnd w:id="5"/>
       <w:proofErr w:type="spellEnd"/>
       <w:r>
         <w:rPr>
@@ -5385,6 +7522,7 @@
           <w:szCs w:val="26"/>
         </w:rPr>
       </w:pPr>
+      <w:bookmarkStart w:id="6" w:name="_Toc113051722"/>
       <w:r>
         <w:rPr>
           <w:rFonts w:ascii="Times New Roman" w:eastAsia="Times New Roman" w:hAnsi="Times New Roman" w:cs="Times New Roman"/>
@@ -5424,6 +7562,7 @@
         </w:rPr>
         <w:t>hàng</w:t>
       </w:r>
+      <w:bookmarkEnd w:id="6"/>
       <w:proofErr w:type="spellEnd"/>
     </w:p>
     <w:p>
@@ -17463,6 +19602,7 @@
           <w:szCs w:val="26"/>
         </w:rPr>
       </w:pPr>
+      <w:bookmarkStart w:id="7" w:name="_Toc113051723"/>
       <w:r>
         <w:rPr>
           <w:rFonts w:ascii="Times New Roman" w:hAnsi="Times New Roman" w:cs="Times New Roman"/>
@@ -17532,6 +19672,7 @@
         </w:rPr>
         <w:t xml:space="preserve"> (admin)</w:t>
       </w:r>
+      <w:bookmarkEnd w:id="7"/>
     </w:p>
     <w:p>
       <w:pPr>
@@ -27266,6 +29407,7 @@
         </w:rPr>
         <w:t xml:space="preserve"> </w:t>
       </w:r>
+      <w:bookmarkStart w:id="8" w:name="_Toc113051724"/>
       <w:proofErr w:type="spellStart"/>
       <w:r>
         <w:rPr>
@@ -27385,6 +29527,7 @@
         </w:rPr>
         <w:t>ụ</w:t>
       </w:r>
+      <w:bookmarkEnd w:id="8"/>
       <w:proofErr w:type="spellEnd"/>
     </w:p>
     <w:p>
@@ -27398,6 +29541,7 @@
           <w:szCs w:val="26"/>
         </w:rPr>
       </w:pPr>
+      <w:bookmarkStart w:id="9" w:name="_Toc113051725"/>
       <w:r>
         <w:rPr>
           <w:rFonts w:ascii="Times New Roman" w:hAnsi="Times New Roman" w:cs="Times New Roman"/>
@@ -27414,17 +29558,17 @@
           <w:sz w:val="26"/>
           <w:szCs w:val="26"/>
         </w:rPr>
-        <w:t xml:space="preserve"> Đ</w:t>
-      </w:r>
-      <w:proofErr w:type="spellStart"/>
-      <w:r>
-        <w:rPr>
-          <w:rFonts w:ascii="Times New Roman" w:hAnsi="Times New Roman" w:cs="Times New Roman"/>
-          <w:color w:val="000000" w:themeColor="text1"/>
-          <w:sz w:val="26"/>
-          <w:szCs w:val="26"/>
-        </w:rPr>
-        <w:t>ăng</w:t>
+        <w:t xml:space="preserve"> </w:t>
+      </w:r>
+      <w:proofErr w:type="spellStart"/>
+      <w:r>
+        <w:rPr>
+          <w:rFonts w:ascii="Times New Roman" w:hAnsi="Times New Roman" w:cs="Times New Roman"/>
+          <w:color w:val="000000" w:themeColor="text1"/>
+          <w:sz w:val="26"/>
+          <w:szCs w:val="26"/>
+        </w:rPr>
+        <w:t>Đăng</w:t>
       </w:r>
       <w:proofErr w:type="spellEnd"/>
       <w:r>
@@ -27456,6 +29600,7 @@
         </w:rPr>
         <w:t>:</w:t>
       </w:r>
+      <w:bookmarkEnd w:id="9"/>
     </w:p>
     <w:p>
       <w:pPr>
@@ -30429,6 +32574,7 @@
           <w:szCs w:val="26"/>
         </w:rPr>
       </w:pPr>
+      <w:bookmarkStart w:id="10" w:name="_Toc113051726"/>
       <w:r>
         <w:rPr>
           <w:rFonts w:ascii="Times New Roman" w:hAnsi="Times New Roman" w:cs="Times New Roman"/>
@@ -30445,17 +32591,17 @@
           <w:sz w:val="26"/>
           <w:szCs w:val="26"/>
         </w:rPr>
-        <w:t xml:space="preserve"> Đ</w:t>
-      </w:r>
-      <w:proofErr w:type="spellStart"/>
-      <w:r>
-        <w:rPr>
-          <w:rFonts w:ascii="Times New Roman" w:hAnsi="Times New Roman" w:cs="Times New Roman"/>
-          <w:color w:val="000000" w:themeColor="text1"/>
-          <w:sz w:val="26"/>
-          <w:szCs w:val="26"/>
-        </w:rPr>
-        <w:t>ăng</w:t>
+        <w:t xml:space="preserve"> </w:t>
+      </w:r>
+      <w:proofErr w:type="spellStart"/>
+      <w:r>
+        <w:rPr>
+          <w:rFonts w:ascii="Times New Roman" w:hAnsi="Times New Roman" w:cs="Times New Roman"/>
+          <w:color w:val="000000" w:themeColor="text1"/>
+          <w:sz w:val="26"/>
+          <w:szCs w:val="26"/>
+        </w:rPr>
+        <w:t>Đăng</w:t>
       </w:r>
       <w:proofErr w:type="spellEnd"/>
       <w:r>
@@ -30487,6 +32633,7 @@
         </w:rPr>
         <w:t>:</w:t>
       </w:r>
+      <w:bookmarkEnd w:id="10"/>
     </w:p>
     <w:p>
       <w:pPr>
@@ -32423,6 +34570,7 @@
           <w:szCs w:val="26"/>
         </w:rPr>
       </w:pPr>
+      <w:bookmarkStart w:id="11" w:name="_Toc113051727"/>
       <w:r>
         <w:rPr>
           <w:rFonts w:ascii="Times New Roman" w:hAnsi="Times New Roman" w:cs="Times New Roman"/>
@@ -32452,6 +34600,7 @@
         </w:rPr>
         <w:t>chủ</w:t>
       </w:r>
+      <w:bookmarkEnd w:id="11"/>
       <w:proofErr w:type="spellEnd"/>
     </w:p>
     <w:p>
@@ -34823,6 +36972,7 @@
           <w:szCs w:val="26"/>
         </w:rPr>
       </w:pPr>
+      <w:bookmarkStart w:id="12" w:name="_Toc113051728"/>
       <w:r>
         <w:rPr>
           <w:rFonts w:ascii="Times New Roman" w:hAnsi="Times New Roman" w:cs="Times New Roman"/>
@@ -34911,6 +37061,7 @@
         </w:rPr>
         <w:t>mục</w:t>
       </w:r>
+      <w:bookmarkEnd w:id="12"/>
       <w:proofErr w:type="spellEnd"/>
     </w:p>
     <w:p>
@@ -38779,6 +40930,7 @@
           <w:szCs w:val="26"/>
         </w:rPr>
       </w:pPr>
+      <w:bookmarkStart w:id="13" w:name="_Toc113051729"/>
       <w:r>
         <w:rPr>
           <w:rFonts w:ascii="Times New Roman" w:hAnsi="Times New Roman" w:cs="Times New Roman"/>
@@ -38868,6 +41020,7 @@
         </w:rPr>
         <w:t>phẩm</w:t>
       </w:r>
+      <w:bookmarkEnd w:id="13"/>
       <w:proofErr w:type="spellEnd"/>
     </w:p>
     <w:p>
@@ -42639,6 +44792,7 @@
           <w:szCs w:val="26"/>
         </w:rPr>
       </w:pPr>
+      <w:bookmarkStart w:id="14" w:name="_Toc113051730"/>
       <w:r>
         <w:rPr>
           <w:rFonts w:ascii="Times New Roman" w:hAnsi="Times New Roman" w:cs="Times New Roman"/>
@@ -42728,6 +44882,7 @@
         </w:rPr>
         <w:t>hàng</w:t>
       </w:r>
+      <w:bookmarkEnd w:id="14"/>
       <w:proofErr w:type="spellEnd"/>
     </w:p>
     <w:p>
@@ -45128,6 +47283,7 @@
           <w:szCs w:val="26"/>
         </w:rPr>
       </w:pPr>
+      <w:bookmarkStart w:id="15" w:name="_Toc113051731"/>
       <w:r>
         <w:rPr>
           <w:rFonts w:ascii="Times New Roman" w:hAnsi="Times New Roman" w:cs="Times New Roman"/>
@@ -45256,6 +47412,7 @@
         </w:rPr>
         <w:t>chuyển</w:t>
       </w:r>
+      <w:bookmarkEnd w:id="15"/>
       <w:proofErr w:type="spellEnd"/>
     </w:p>
     <w:p>
@@ -48441,6 +50598,7 @@
           <w:szCs w:val="26"/>
         </w:rPr>
       </w:pPr>
+      <w:bookmarkStart w:id="16" w:name="_Toc113051732"/>
       <w:r>
         <w:rPr>
           <w:rFonts w:ascii="Times New Roman" w:hAnsi="Times New Roman" w:cs="Times New Roman"/>
@@ -48529,6 +50687,7 @@
         </w:rPr>
         <w:t>hàng</w:t>
       </w:r>
+      <w:bookmarkEnd w:id="16"/>
       <w:proofErr w:type="spellEnd"/>
     </w:p>
     <w:p>
@@ -51889,6 +54048,7 @@
           <w:szCs w:val="26"/>
         </w:rPr>
       </w:pPr>
+      <w:bookmarkStart w:id="17" w:name="_Toc113051733"/>
       <w:proofErr w:type="spellStart"/>
       <w:r>
         <w:rPr>
@@ -51937,6 +54097,7 @@
         </w:rPr>
         <w:t xml:space="preserve"> database</w:t>
       </w:r>
+      <w:bookmarkEnd w:id="17"/>
     </w:p>
     <w:p>
       <w:pPr>
@@ -51960,10 +54121,10 @@
         </w:rPr>
         <w:lastRenderedPageBreak/>
         <w:drawing>
-          <wp:inline distT="0" distB="0" distL="0" distR="0" wp14:anchorId="20001F99" wp14:editId="7309A6A2">
-            <wp:extent cx="5943600" cy="4335145"/>
-            <wp:effectExtent l="0" t="0" r="0" b="8255"/>
-            <wp:docPr id="36" name="Picture 36" descr="Diagram&#10;&#10;Description automatically generated"/>
+          <wp:inline distT="0" distB="0" distL="0" distR="0" wp14:anchorId="3FEA09B5" wp14:editId="3CF10D9D">
+            <wp:extent cx="5943600" cy="3538220"/>
+            <wp:effectExtent l="0" t="0" r="0" b="5080"/>
+            <wp:docPr id="17" name="Picture 17" descr="Diagram&#10;&#10;Description automatically generated"/>
             <wp:cNvGraphicFramePr>
               <a:graphicFrameLocks xmlns:a="http://schemas.openxmlformats.org/drawingml/2006/main" noChangeAspect="1"/>
             </wp:cNvGraphicFramePr>
@@ -51971,7 +54132,7 @@
               <a:graphicData uri="http://schemas.openxmlformats.org/drawingml/2006/picture">
                 <pic:pic xmlns:pic="http://schemas.openxmlformats.org/drawingml/2006/picture">
                   <pic:nvPicPr>
-                    <pic:cNvPr id="36" name="Picture 36" descr="Diagram&#10;&#10;Description automatically generated"/>
+                    <pic:cNvPr id="17" name="Picture 17" descr="Diagram&#10;&#10;Description automatically generated"/>
                     <pic:cNvPicPr/>
                   </pic:nvPicPr>
                   <pic:blipFill>
@@ -51989,7 +54150,7 @@
                   <pic:spPr>
                     <a:xfrm>
                       <a:off x="0" y="0"/>
-                      <a:ext cx="5943600" cy="4335145"/>
+                      <a:ext cx="5943600" cy="3538220"/>
                     </a:xfrm>
                     <a:prstGeom prst="rect">
                       <a:avLst/>
@@ -52020,6 +54181,7 @@
           <w:szCs w:val="26"/>
         </w:rPr>
       </w:pPr>
+      <w:bookmarkStart w:id="18" w:name="_Toc113051734"/>
       <w:proofErr w:type="spellStart"/>
       <w:r>
         <w:rPr>
@@ -52104,6 +54266,7 @@
         </w:rPr>
         <w:t>hình</w:t>
       </w:r>
+      <w:bookmarkEnd w:id="18"/>
       <w:proofErr w:type="spellEnd"/>
     </w:p>
     <w:p>
@@ -52111,6 +54274,460 @@
         <w:pStyle w:val="ListParagraph"/>
         <w:spacing w:after="0" w:line="360" w:lineRule="auto"/>
         <w:ind w:left="360"/>
+        <w:outlineLvl w:val="1"/>
+        <w:rPr>
+          <w:rFonts w:ascii="Times New Roman" w:eastAsia="Times New Roman" w:hAnsi="Times New Roman" w:cs="Times New Roman"/>
+          <w:b/>
+          <w:bCs/>
+          <w:color w:val="000000" w:themeColor="text1"/>
+          <w:sz w:val="26"/>
+          <w:szCs w:val="26"/>
+        </w:rPr>
+      </w:pPr>
+      <w:bookmarkStart w:id="19" w:name="_Toc113051735"/>
+      <w:r>
+        <w:rPr>
+          <w:rFonts w:ascii="Times New Roman" w:eastAsia="Times New Roman" w:hAnsi="Times New Roman" w:cs="Times New Roman"/>
+          <w:b/>
+          <w:bCs/>
+          <w:color w:val="000000" w:themeColor="text1"/>
+          <w:sz w:val="26"/>
+          <w:szCs w:val="26"/>
+        </w:rPr>
+        <w:t xml:space="preserve">4.1 Giao </w:t>
+      </w:r>
+      <w:proofErr w:type="spellStart"/>
+      <w:r>
+        <w:rPr>
+          <w:rFonts w:ascii="Times New Roman" w:eastAsia="Times New Roman" w:hAnsi="Times New Roman" w:cs="Times New Roman"/>
+          <w:b/>
+          <w:bCs/>
+          <w:color w:val="000000" w:themeColor="text1"/>
+          <w:sz w:val="26"/>
+          <w:szCs w:val="26"/>
+        </w:rPr>
+        <w:t>diện</w:t>
+      </w:r>
+      <w:proofErr w:type="spellEnd"/>
+      <w:r>
+        <w:rPr>
+          <w:rFonts w:ascii="Times New Roman" w:eastAsia="Times New Roman" w:hAnsi="Times New Roman" w:cs="Times New Roman"/>
+          <w:b/>
+          <w:bCs/>
+          <w:color w:val="000000" w:themeColor="text1"/>
+          <w:sz w:val="26"/>
+          <w:szCs w:val="26"/>
+        </w:rPr>
+        <w:t xml:space="preserve"> app mobile</w:t>
+      </w:r>
+      <w:bookmarkEnd w:id="19"/>
+    </w:p>
+    <w:p>
+      <w:pPr>
+        <w:pStyle w:val="ListParagraph"/>
+        <w:spacing w:after="0" w:line="360" w:lineRule="auto"/>
+        <w:ind w:left="360"/>
+        <w:rPr>
+          <w:rFonts w:ascii="Times New Roman" w:eastAsia="Times New Roman" w:hAnsi="Times New Roman" w:cs="Times New Roman"/>
+          <w:b/>
+          <w:bCs/>
+          <w:color w:val="000000" w:themeColor="text1"/>
+          <w:sz w:val="26"/>
+          <w:szCs w:val="26"/>
+        </w:rPr>
+      </w:pPr>
+      <w:bookmarkStart w:id="20" w:name="_Toc113051736"/>
+      <w:r>
+        <w:rPr>
+          <w:rFonts w:ascii="Times New Roman" w:eastAsia="Times New Roman" w:hAnsi="Times New Roman" w:cs="Times New Roman"/>
+          <w:b/>
+          <w:bCs/>
+          <w:noProof/>
+          <w:color w:val="000000" w:themeColor="text1"/>
+          <w:sz w:val="26"/>
+          <w:szCs w:val="26"/>
+        </w:rPr>
+        <w:lastRenderedPageBreak/>
+        <w:drawing>
+          <wp:inline distT="0" distB="0" distL="0" distR="0" wp14:anchorId="57A7749F" wp14:editId="14A03063">
+            <wp:extent cx="5943600" cy="5307965"/>
+            <wp:effectExtent l="0" t="0" r="0" b="6985"/>
+            <wp:docPr id="1" name="Picture 1" descr="Graphical user interface, text, application&#10;&#10;Description automatically generated"/>
+            <wp:cNvGraphicFramePr>
+              <a:graphicFrameLocks xmlns:a="http://schemas.openxmlformats.org/drawingml/2006/main" noChangeAspect="1"/>
+            </wp:cNvGraphicFramePr>
+            <a:graphic xmlns:a="http://schemas.openxmlformats.org/drawingml/2006/main">
+              <a:graphicData uri="http://schemas.openxmlformats.org/drawingml/2006/picture">
+                <pic:pic xmlns:pic="http://schemas.openxmlformats.org/drawingml/2006/picture">
+                  <pic:nvPicPr>
+                    <pic:cNvPr id="1" name="Picture 1" descr="Graphical user interface, text, application&#10;&#10;Description automatically generated"/>
+                    <pic:cNvPicPr/>
+                  </pic:nvPicPr>
+                  <pic:blipFill>
+                    <a:blip r:embed="rId22">
+                      <a:extLst>
+                        <a:ext uri="{28A0092B-C50C-407E-A947-70E740481C1C}">
+                          <a14:useLocalDpi xmlns:a14="http://schemas.microsoft.com/office/drawing/2010/main" val="0"/>
+                        </a:ext>
+                      </a:extLst>
+                    </a:blip>
+                    <a:stretch>
+                      <a:fillRect/>
+                    </a:stretch>
+                  </pic:blipFill>
+                  <pic:spPr>
+                    <a:xfrm>
+                      <a:off x="0" y="0"/>
+                      <a:ext cx="5943600" cy="5307965"/>
+                    </a:xfrm>
+                    <a:prstGeom prst="rect">
+                      <a:avLst/>
+                    </a:prstGeom>
+                  </pic:spPr>
+                </pic:pic>
+              </a:graphicData>
+            </a:graphic>
+          </wp:inline>
+        </w:drawing>
+      </w:r>
+      <w:bookmarkEnd w:id="20"/>
+    </w:p>
+    <w:p>
+      <w:pPr>
+        <w:pStyle w:val="ListParagraph"/>
+        <w:spacing w:after="0" w:line="360" w:lineRule="auto"/>
+        <w:ind w:left="360"/>
+        <w:rPr>
+          <w:rFonts w:ascii="Times New Roman" w:eastAsia="Times New Roman" w:hAnsi="Times New Roman" w:cs="Times New Roman"/>
+          <w:b/>
+          <w:bCs/>
+          <w:color w:val="000000" w:themeColor="text1"/>
+          <w:sz w:val="26"/>
+          <w:szCs w:val="26"/>
+        </w:rPr>
+      </w:pPr>
+      <w:bookmarkStart w:id="21" w:name="_Toc113051737"/>
+      <w:r>
+        <w:rPr>
+          <w:rFonts w:ascii="Times New Roman" w:eastAsia="Times New Roman" w:hAnsi="Times New Roman" w:cs="Times New Roman"/>
+          <w:b/>
+          <w:bCs/>
+          <w:noProof/>
+          <w:color w:val="000000" w:themeColor="text1"/>
+          <w:sz w:val="26"/>
+          <w:szCs w:val="26"/>
+        </w:rPr>
+        <w:lastRenderedPageBreak/>
+        <w:drawing>
+          <wp:inline distT="0" distB="0" distL="0" distR="0" wp14:anchorId="30DD2B60" wp14:editId="62660A10">
+            <wp:extent cx="5943600" cy="5696585"/>
+            <wp:effectExtent l="0" t="0" r="0" b="0"/>
+            <wp:docPr id="2" name="Picture 2" descr="Graphical user interface, application&#10;&#10;Description automatically generated"/>
+            <wp:cNvGraphicFramePr>
+              <a:graphicFrameLocks xmlns:a="http://schemas.openxmlformats.org/drawingml/2006/main" noChangeAspect="1"/>
+            </wp:cNvGraphicFramePr>
+            <a:graphic xmlns:a="http://schemas.openxmlformats.org/drawingml/2006/main">
+              <a:graphicData uri="http://schemas.openxmlformats.org/drawingml/2006/picture">
+                <pic:pic xmlns:pic="http://schemas.openxmlformats.org/drawingml/2006/picture">
+                  <pic:nvPicPr>
+                    <pic:cNvPr id="2" name="Picture 2" descr="Graphical user interface, application&#10;&#10;Description automatically generated"/>
+                    <pic:cNvPicPr/>
+                  </pic:nvPicPr>
+                  <pic:blipFill>
+                    <a:blip r:embed="rId23">
+                      <a:extLst>
+                        <a:ext uri="{28A0092B-C50C-407E-A947-70E740481C1C}">
+                          <a14:useLocalDpi xmlns:a14="http://schemas.microsoft.com/office/drawing/2010/main" val="0"/>
+                        </a:ext>
+                      </a:extLst>
+                    </a:blip>
+                    <a:stretch>
+                      <a:fillRect/>
+                    </a:stretch>
+                  </pic:blipFill>
+                  <pic:spPr>
+                    <a:xfrm>
+                      <a:off x="0" y="0"/>
+                      <a:ext cx="5943600" cy="5696585"/>
+                    </a:xfrm>
+                    <a:prstGeom prst="rect">
+                      <a:avLst/>
+                    </a:prstGeom>
+                  </pic:spPr>
+                </pic:pic>
+              </a:graphicData>
+            </a:graphic>
+          </wp:inline>
+        </w:drawing>
+      </w:r>
+      <w:bookmarkEnd w:id="21"/>
+    </w:p>
+    <w:p>
+      <w:pPr>
+        <w:pStyle w:val="ListParagraph"/>
+        <w:spacing w:after="0" w:line="360" w:lineRule="auto"/>
+        <w:ind w:left="360"/>
+        <w:rPr>
+          <w:rFonts w:ascii="Times New Roman" w:eastAsia="Times New Roman" w:hAnsi="Times New Roman" w:cs="Times New Roman"/>
+          <w:b/>
+          <w:bCs/>
+          <w:color w:val="000000" w:themeColor="text1"/>
+          <w:sz w:val="26"/>
+          <w:szCs w:val="26"/>
+        </w:rPr>
+      </w:pPr>
+      <w:bookmarkStart w:id="22" w:name="_Toc113051738"/>
+      <w:r>
+        <w:rPr>
+          <w:rFonts w:ascii="Times New Roman" w:eastAsia="Times New Roman" w:hAnsi="Times New Roman" w:cs="Times New Roman"/>
+          <w:b/>
+          <w:bCs/>
+          <w:noProof/>
+          <w:color w:val="000000" w:themeColor="text1"/>
+          <w:sz w:val="26"/>
+          <w:szCs w:val="26"/>
+        </w:rPr>
+        <w:lastRenderedPageBreak/>
+        <w:drawing>
+          <wp:inline distT="0" distB="0" distL="0" distR="0" wp14:anchorId="16596CD8" wp14:editId="275E3FA6">
+            <wp:extent cx="5943600" cy="4144645"/>
+            <wp:effectExtent l="0" t="0" r="0" b="8255"/>
+            <wp:docPr id="6" name="Picture 6" descr="Graphical user interface, application&#10;&#10;Description automatically generated"/>
+            <wp:cNvGraphicFramePr>
+              <a:graphicFrameLocks xmlns:a="http://schemas.openxmlformats.org/drawingml/2006/main" noChangeAspect="1"/>
+            </wp:cNvGraphicFramePr>
+            <a:graphic xmlns:a="http://schemas.openxmlformats.org/drawingml/2006/main">
+              <a:graphicData uri="http://schemas.openxmlformats.org/drawingml/2006/picture">
+                <pic:pic xmlns:pic="http://schemas.openxmlformats.org/drawingml/2006/picture">
+                  <pic:nvPicPr>
+                    <pic:cNvPr id="6" name="Picture 6" descr="Graphical user interface, application&#10;&#10;Description automatically generated"/>
+                    <pic:cNvPicPr/>
+                  </pic:nvPicPr>
+                  <pic:blipFill>
+                    <a:blip r:embed="rId24">
+                      <a:extLst>
+                        <a:ext uri="{28A0092B-C50C-407E-A947-70E740481C1C}">
+                          <a14:useLocalDpi xmlns:a14="http://schemas.microsoft.com/office/drawing/2010/main" val="0"/>
+                        </a:ext>
+                      </a:extLst>
+                    </a:blip>
+                    <a:stretch>
+                      <a:fillRect/>
+                    </a:stretch>
+                  </pic:blipFill>
+                  <pic:spPr>
+                    <a:xfrm>
+                      <a:off x="0" y="0"/>
+                      <a:ext cx="5943600" cy="4144645"/>
+                    </a:xfrm>
+                    <a:prstGeom prst="rect">
+                      <a:avLst/>
+                    </a:prstGeom>
+                  </pic:spPr>
+                </pic:pic>
+              </a:graphicData>
+            </a:graphic>
+          </wp:inline>
+        </w:drawing>
+      </w:r>
+      <w:bookmarkEnd w:id="22"/>
+    </w:p>
+    <w:p>
+      <w:pPr>
+        <w:pStyle w:val="ListParagraph"/>
+        <w:spacing w:after="0" w:line="360" w:lineRule="auto"/>
+        <w:ind w:left="360"/>
+        <w:rPr>
+          <w:rFonts w:ascii="Times New Roman" w:eastAsia="Times New Roman" w:hAnsi="Times New Roman" w:cs="Times New Roman"/>
+          <w:b/>
+          <w:bCs/>
+          <w:color w:val="000000" w:themeColor="text1"/>
+          <w:sz w:val="26"/>
+          <w:szCs w:val="26"/>
+        </w:rPr>
+      </w:pPr>
+      <w:bookmarkStart w:id="23" w:name="_Toc113051739"/>
+      <w:r>
+        <w:rPr>
+          <w:rFonts w:ascii="Times New Roman" w:eastAsia="Times New Roman" w:hAnsi="Times New Roman" w:cs="Times New Roman"/>
+          <w:b/>
+          <w:bCs/>
+          <w:noProof/>
+          <w:color w:val="000000" w:themeColor="text1"/>
+          <w:sz w:val="26"/>
+          <w:szCs w:val="26"/>
+        </w:rPr>
+        <w:lastRenderedPageBreak/>
+        <w:drawing>
+          <wp:inline distT="0" distB="0" distL="0" distR="0" wp14:anchorId="13916FB5" wp14:editId="3BEEFE36">
+            <wp:extent cx="5943600" cy="4220210"/>
+            <wp:effectExtent l="0" t="0" r="0" b="8890"/>
+            <wp:docPr id="8" name="Picture 8" descr="A picture containing text, indoor, different&#10;&#10;Description automatically generated"/>
+            <wp:cNvGraphicFramePr>
+              <a:graphicFrameLocks xmlns:a="http://schemas.openxmlformats.org/drawingml/2006/main" noChangeAspect="1"/>
+            </wp:cNvGraphicFramePr>
+            <a:graphic xmlns:a="http://schemas.openxmlformats.org/drawingml/2006/main">
+              <a:graphicData uri="http://schemas.openxmlformats.org/drawingml/2006/picture">
+                <pic:pic xmlns:pic="http://schemas.openxmlformats.org/drawingml/2006/picture">
+                  <pic:nvPicPr>
+                    <pic:cNvPr id="8" name="Picture 8" descr="A picture containing text, indoor, different&#10;&#10;Description automatically generated"/>
+                    <pic:cNvPicPr/>
+                  </pic:nvPicPr>
+                  <pic:blipFill>
+                    <a:blip r:embed="rId25">
+                      <a:extLst>
+                        <a:ext uri="{28A0092B-C50C-407E-A947-70E740481C1C}">
+                          <a14:useLocalDpi xmlns:a14="http://schemas.microsoft.com/office/drawing/2010/main" val="0"/>
+                        </a:ext>
+                      </a:extLst>
+                    </a:blip>
+                    <a:stretch>
+                      <a:fillRect/>
+                    </a:stretch>
+                  </pic:blipFill>
+                  <pic:spPr>
+                    <a:xfrm>
+                      <a:off x="0" y="0"/>
+                      <a:ext cx="5943600" cy="4220210"/>
+                    </a:xfrm>
+                    <a:prstGeom prst="rect">
+                      <a:avLst/>
+                    </a:prstGeom>
+                  </pic:spPr>
+                </pic:pic>
+              </a:graphicData>
+            </a:graphic>
+          </wp:inline>
+        </w:drawing>
+      </w:r>
+      <w:bookmarkEnd w:id="23"/>
+    </w:p>
+    <w:p>
+      <w:pPr>
+        <w:pStyle w:val="ListParagraph"/>
+        <w:spacing w:after="0" w:line="360" w:lineRule="auto"/>
+        <w:ind w:left="360"/>
+        <w:outlineLvl w:val="1"/>
+        <w:rPr>
+          <w:rFonts w:ascii="Times New Roman" w:eastAsia="Times New Roman" w:hAnsi="Times New Roman" w:cs="Times New Roman"/>
+          <w:b/>
+          <w:bCs/>
+          <w:color w:val="000000" w:themeColor="text1"/>
+          <w:sz w:val="26"/>
+          <w:szCs w:val="26"/>
+        </w:rPr>
+      </w:pPr>
+      <w:bookmarkStart w:id="24" w:name="_Toc113051740"/>
+      <w:r>
+        <w:rPr>
+          <w:rFonts w:ascii="Times New Roman" w:eastAsia="Times New Roman" w:hAnsi="Times New Roman" w:cs="Times New Roman"/>
+          <w:b/>
+          <w:bCs/>
+          <w:color w:val="000000" w:themeColor="text1"/>
+          <w:sz w:val="26"/>
+          <w:szCs w:val="26"/>
+        </w:rPr>
+        <w:t xml:space="preserve">4.2 Giao </w:t>
+      </w:r>
+      <w:proofErr w:type="spellStart"/>
+      <w:r>
+        <w:rPr>
+          <w:rFonts w:ascii="Times New Roman" w:eastAsia="Times New Roman" w:hAnsi="Times New Roman" w:cs="Times New Roman"/>
+          <w:b/>
+          <w:bCs/>
+          <w:color w:val="000000" w:themeColor="text1"/>
+          <w:sz w:val="26"/>
+          <w:szCs w:val="26"/>
+        </w:rPr>
+        <w:t>diện</w:t>
+      </w:r>
+      <w:proofErr w:type="spellEnd"/>
+      <w:r>
+        <w:rPr>
+          <w:rFonts w:ascii="Times New Roman" w:eastAsia="Times New Roman" w:hAnsi="Times New Roman" w:cs="Times New Roman"/>
+          <w:b/>
+          <w:bCs/>
+          <w:color w:val="000000" w:themeColor="text1"/>
+          <w:sz w:val="26"/>
+          <w:szCs w:val="26"/>
+        </w:rPr>
+        <w:t xml:space="preserve"> website</w:t>
+      </w:r>
+      <w:bookmarkEnd w:id="24"/>
+    </w:p>
+    <w:p>
+      <w:pPr>
+        <w:pStyle w:val="ListParagraph"/>
+        <w:spacing w:after="0" w:line="360" w:lineRule="auto"/>
+        <w:ind w:left="360"/>
+        <w:rPr>
+          <w:rFonts w:ascii="Times New Roman" w:eastAsia="Times New Roman" w:hAnsi="Times New Roman" w:cs="Times New Roman"/>
+          <w:b/>
+          <w:bCs/>
+          <w:color w:val="000000" w:themeColor="text1"/>
+          <w:sz w:val="26"/>
+          <w:szCs w:val="26"/>
+        </w:rPr>
+      </w:pPr>
+      <w:bookmarkStart w:id="25" w:name="_Toc113051741"/>
+      <w:r>
+        <w:rPr>
+          <w:rFonts w:ascii="Times New Roman" w:eastAsia="Times New Roman" w:hAnsi="Times New Roman" w:cs="Times New Roman"/>
+          <w:b/>
+          <w:bCs/>
+          <w:noProof/>
+          <w:color w:val="000000" w:themeColor="text1"/>
+          <w:sz w:val="26"/>
+          <w:szCs w:val="26"/>
+        </w:rPr>
+        <w:lastRenderedPageBreak/>
+        <w:drawing>
+          <wp:inline distT="0" distB="0" distL="0" distR="0" wp14:anchorId="6B6A3AA6" wp14:editId="2493E7A2">
+            <wp:extent cx="5943600" cy="4471670"/>
+            <wp:effectExtent l="0" t="0" r="0" b="5080"/>
+            <wp:docPr id="9" name="Picture 9" descr="Graphical user interface, application, website&#10;&#10;Description automatically generated"/>
+            <wp:cNvGraphicFramePr>
+              <a:graphicFrameLocks xmlns:a="http://schemas.openxmlformats.org/drawingml/2006/main" noChangeAspect="1"/>
+            </wp:cNvGraphicFramePr>
+            <a:graphic xmlns:a="http://schemas.openxmlformats.org/drawingml/2006/main">
+              <a:graphicData uri="http://schemas.openxmlformats.org/drawingml/2006/picture">
+                <pic:pic xmlns:pic="http://schemas.openxmlformats.org/drawingml/2006/picture">
+                  <pic:nvPicPr>
+                    <pic:cNvPr id="9" name="Picture 9" descr="Graphical user interface, application, website&#10;&#10;Description automatically generated"/>
+                    <pic:cNvPicPr/>
+                  </pic:nvPicPr>
+                  <pic:blipFill>
+                    <a:blip r:embed="rId26">
+                      <a:extLst>
+                        <a:ext uri="{28A0092B-C50C-407E-A947-70E740481C1C}">
+                          <a14:useLocalDpi xmlns:a14="http://schemas.microsoft.com/office/drawing/2010/main" val="0"/>
+                        </a:ext>
+                      </a:extLst>
+                    </a:blip>
+                    <a:stretch>
+                      <a:fillRect/>
+                    </a:stretch>
+                  </pic:blipFill>
+                  <pic:spPr>
+                    <a:xfrm>
+                      <a:off x="0" y="0"/>
+                      <a:ext cx="5943600" cy="4471670"/>
+                    </a:xfrm>
+                    <a:prstGeom prst="rect">
+                      <a:avLst/>
+                    </a:prstGeom>
+                  </pic:spPr>
+                </pic:pic>
+              </a:graphicData>
+            </a:graphic>
+          </wp:inline>
+        </w:drawing>
+      </w:r>
+      <w:bookmarkEnd w:id="25"/>
+    </w:p>
+    <w:p>
+      <w:pPr>
+        <w:spacing w:after="0" w:line="360" w:lineRule="auto"/>
         <w:rPr>
           <w:rFonts w:ascii="Times New Roman" w:eastAsia="Times New Roman" w:hAnsi="Times New Roman" w:cs="Times New Roman"/>
           <w:color w:val="000000" w:themeColor="text1"/>
@@ -56544,6 +59161,7 @@
     <w:lsdException w:name="HTML Sample" w:semiHidden="1" w:unhideWhenUsed="1"/>
     <w:lsdException w:name="HTML Typewriter" w:semiHidden="1" w:unhideWhenUsed="1"/>
     <w:lsdException w:name="HTML Variable" w:semiHidden="1" w:unhideWhenUsed="1"/>
+    <w:lsdException w:name="Normal Table" w:semiHidden="1" w:unhideWhenUsed="1"/>
     <w:lsdException w:name="annotation subject" w:semiHidden="1" w:unhideWhenUsed="1"/>
     <w:lsdException w:name="No List" w:semiHidden="1" w:unhideWhenUsed="1"/>
     <w:lsdException w:name="Outline List 1" w:semiHidden="1" w:unhideWhenUsed="1"/>
@@ -56590,8 +59208,10 @@
     <w:lsdException w:name="Table Subtle 2" w:semiHidden="1" w:unhideWhenUsed="1"/>
     <w:lsdException w:name="Table Web 1" w:semiHidden="1" w:unhideWhenUsed="1"/>
     <w:lsdException w:name="Table Web 2" w:semiHidden="1" w:unhideWhenUsed="1"/>
+    <w:lsdException w:name="Table Web 3" w:semiHidden="1" w:unhideWhenUsed="1"/>
     <w:lsdException w:name="Balloon Text" w:semiHidden="1" w:unhideWhenUsed="1"/>
     <w:lsdException w:name="Table Grid" w:uiPriority="39"/>
+    <w:lsdException w:name="Table Theme" w:semiHidden="1" w:unhideWhenUsed="1"/>
     <w:lsdException w:name="Placeholder Text" w:semiHidden="1"/>
     <w:lsdException w:name="No Spacing" w:uiPriority="1" w:qFormat="1"/>
     <w:lsdException w:name="Light Shading" w:uiPriority="60"/>
@@ -57042,6 +59662,31 @@
       <w:iCs/>
     </w:rPr>
   </w:style>
+  <w:style w:type="paragraph" w:styleId="TOC1">
+    <w:name w:val="toc 1"/>
+    <w:basedOn w:val="Normal"/>
+    <w:next w:val="Normal"/>
+    <w:autoRedefine/>
+    <w:uiPriority w:val="39"/>
+    <w:unhideWhenUsed/>
+    <w:rsid w:val="00DA1C5A"/>
+    <w:pPr>
+      <w:spacing w:after="100"/>
+    </w:pPr>
+  </w:style>
+  <w:style w:type="paragraph" w:styleId="TOC3">
+    <w:name w:val="toc 3"/>
+    <w:basedOn w:val="Normal"/>
+    <w:next w:val="Normal"/>
+    <w:autoRedefine/>
+    <w:uiPriority w:val="39"/>
+    <w:unhideWhenUsed/>
+    <w:rsid w:val="00DA1C5A"/>
+    <w:pPr>
+      <w:spacing w:after="100"/>
+      <w:ind w:left="440"/>
+    </w:pPr>
+  </w:style>
 </w:styles>
 </file>
 

</xml_diff>